<commit_message>
Added Forward Propagation for Multilayers
dded Forward Propagation for Multilayers
</commit_message>
<xml_diff>
--- a/doc/back_propagation_multilayers.docx
+++ b/doc/back_propagation_multilayers.docx
@@ -1,6 +1,6 @@
 
 <file path=word/document.xml><?xml version="1.0" encoding="utf-8"?>
-<w:document xmlns:wpc="http://schemas.microsoft.com/office/word/2010/wordprocessingCanvas" xmlns:mc="http://schemas.openxmlformats.org/markup-compatibility/2006" xmlns:o="urn:schemas-microsoft-com:office:office" xmlns:r="http://schemas.openxmlformats.org/officeDocument/2006/relationships" xmlns:m="http://schemas.openxmlformats.org/officeDocument/2006/math" xmlns:v="urn:schemas-microsoft-com:vml" xmlns:wp14="http://schemas.microsoft.com/office/word/2010/wordprocessingDrawing" xmlns:wp="http://schemas.openxmlformats.org/drawingml/2006/wordprocessingDrawing" xmlns:w10="urn:schemas-microsoft-com:office:word" xmlns:w="http://schemas.openxmlformats.org/wordprocessingml/2006/main" xmlns:w14="http://schemas.microsoft.com/office/word/2010/wordml" xmlns:wpg="http://schemas.microsoft.com/office/word/2010/wordprocessingGroup" xmlns:wpi="http://schemas.microsoft.com/office/word/2010/wordprocessingInk" xmlns:wne="http://schemas.microsoft.com/office/word/2006/wordml" xmlns:wps="http://schemas.microsoft.com/office/word/2010/wordprocessingShape" mc:Ignorable="w14 wp14">
+<w:document xmlns:wpc="http://schemas.microsoft.com/office/word/2010/wordprocessingCanvas" xmlns:cx="http://schemas.microsoft.com/office/drawing/2014/chartex" xmlns:cx1="http://schemas.microsoft.com/office/drawing/2015/9/8/chartex" xmlns:cx2="http://schemas.microsoft.com/office/drawing/2015/10/21/chartex" xmlns:cx3="http://schemas.microsoft.com/office/drawing/2016/5/9/chartex" xmlns:cx4="http://schemas.microsoft.com/office/drawing/2016/5/10/chartex" xmlns:cx5="http://schemas.microsoft.com/office/drawing/2016/5/11/chartex" xmlns:cx6="http://schemas.microsoft.com/office/drawing/2016/5/12/chartex" xmlns:cx7="http://schemas.microsoft.com/office/drawing/2016/5/13/chartex" xmlns:cx8="http://schemas.microsoft.com/office/drawing/2016/5/14/chartex" xmlns:mc="http://schemas.openxmlformats.org/markup-compatibility/2006" xmlns:aink="http://schemas.microsoft.com/office/drawing/2016/ink" xmlns:am3d="http://schemas.microsoft.com/office/drawing/2017/model3d" xmlns:o="urn:schemas-microsoft-com:office:office" xmlns:r="http://schemas.openxmlformats.org/officeDocument/2006/relationships" xmlns:m="http://schemas.openxmlformats.org/officeDocument/2006/math" xmlns:v="urn:schemas-microsoft-com:vml" xmlns:wp14="http://schemas.microsoft.com/office/word/2010/wordprocessingDrawing" xmlns:wp="http://schemas.openxmlformats.org/drawingml/2006/wordprocessingDrawing" xmlns:w10="urn:schemas-microsoft-com:office:word" xmlns:w="http://schemas.openxmlformats.org/wordprocessingml/2006/main" xmlns:w14="http://schemas.microsoft.com/office/word/2010/wordml" xmlns:w15="http://schemas.microsoft.com/office/word/2012/wordml" xmlns:w16cid="http://schemas.microsoft.com/office/word/2016/wordml/cid" xmlns:w16se="http://schemas.microsoft.com/office/word/2015/wordml/symex" xmlns:wpg="http://schemas.microsoft.com/office/word/2010/wordprocessingGroup" xmlns:wpi="http://schemas.microsoft.com/office/word/2010/wordprocessingInk" xmlns:wne="http://schemas.microsoft.com/office/word/2006/wordml" xmlns:wps="http://schemas.microsoft.com/office/word/2010/wordprocessingShape" mc:Ignorable="w14 w15 w16se w16cid wp14">
   <w:body>
     <w:p>
       <w:pPr>
@@ -35,7 +35,7 @@
                     </pic:cNvPicPr>
                   </pic:nvPicPr>
                   <pic:blipFill>
-                    <a:blip r:embed="rId8">
+                    <a:blip r:embed="rId7">
                       <a:extLst>
                         <a:ext uri="{28A0092B-C50C-407E-A947-70E740481C1C}">
                           <a14:useLocalDpi xmlns:a14="http://schemas.microsoft.com/office/drawing/2010/main" val="0"/>
@@ -349,7 +349,7 @@
           </mc:Choice>
           <mc:Fallback>
             <w:pict>
-              <v:rect id="직사각형 221" o:spid="_x0000_s1026" style="position:absolute;left:0;text-align:left;margin-left:201pt;margin-top:10.15pt;width:112pt;height:44.75pt;z-index:251659264;visibility:visible;mso-wrap-style:square;mso-width-percent:0;mso-wrap-distance-left:9pt;mso-wrap-distance-top:0;mso-wrap-distance-right:9pt;mso-wrap-distance-bottom:0;mso-position-horizontal:absolute;mso-position-horizontal-relative:text;mso-position-vertical:absolute;mso-position-vertical-relative:text;mso-width-percent:0;mso-width-relative:margin;v-text-anchor:top" o:gfxdata="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" filled="f" stroked="f">
+              <v:rect w14:anchorId="64294223" id="직사각형 221" o:spid="_x0000_s1026" style="position:absolute;left:0;text-align:left;margin-left:201pt;margin-top:10.15pt;width:112pt;height:44.75pt;z-index:251659264;visibility:visible;mso-wrap-style:square;mso-width-percent:0;mso-wrap-distance-left:9pt;mso-wrap-distance-top:0;mso-wrap-distance-right:9pt;mso-wrap-distance-bottom:0;mso-position-horizontal:absolute;mso-position-horizontal-relative:text;mso-position-vertical:absolute;mso-position-vertical-relative:text;mso-width-percent:0;mso-width-relative:margin;v-text-anchor:top" o:gfxdata="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" filled="f" stroked="f">
                 <v:textbox style="mso-fit-shape-to-text:t">
                   <w:txbxContent>
                     <w:p>
@@ -623,8 +623,6 @@
           <w:br/>
         </m:r>
       </m:oMath>
-      <w:bookmarkStart w:id="0" w:name="_GoBack"/>
-      <w:bookmarkEnd w:id="0"/>
     </w:p>
     <w:p>
       <w:pPr>
@@ -1046,7 +1044,6 @@
       <w:pPr>
         <w:ind w:firstLineChars="2300" w:firstLine="4600"/>
         <w:rPr>
-          <w:rFonts w:hint="eastAsia"/>
           <w:iCs/>
         </w:rPr>
       </w:pPr>
@@ -1182,7 +1179,6 @@
       <w:pPr>
         <w:ind w:firstLineChars="2300" w:firstLine="4600"/>
         <w:rPr>
-          <w:rFonts w:hint="eastAsia"/>
           <w:iCs/>
         </w:rPr>
       </w:pPr>
@@ -1324,7 +1320,7 @@
                 <w:rPr>
                   <w:rFonts w:ascii="Cambria Math" w:hAnsi="Cambria Math"/>
                 </w:rPr>
-                <m:t>k</m:t>
+                <m:t>l</m:t>
               </m:r>
             </m:sub>
             <m:sup>
@@ -1359,7 +1355,13 @@
                 <w:rPr>
                   <w:rFonts w:ascii="Cambria Math" w:hAnsi="Cambria Math"/>
                 </w:rPr>
-                <m:t>j=0</m:t>
+                <m:t>k</m:t>
+              </m:r>
+              <m:r>
+                <w:rPr>
+                  <w:rFonts w:ascii="Cambria Math" w:hAnsi="Cambria Math"/>
+                </w:rPr>
+                <m:t>=0</m:t>
               </m:r>
             </m:sub>
             <m:sup>
@@ -1367,7 +1369,7 @@
                 <w:rPr>
                   <w:rFonts w:ascii="Cambria Math" w:hAnsi="Cambria Math"/>
                 </w:rPr>
-                <m:t>64</m:t>
+                <m:t>100</m:t>
               </m:r>
             </m:sup>
             <m:e>
@@ -1394,7 +1396,7 @@
                     <w:rPr>
                       <w:rFonts w:ascii="Cambria Math" w:hAnsi="Cambria Math"/>
                     </w:rPr>
-                    <m:t>j</m:t>
+                    <m:t>k</m:t>
                   </m:r>
                 </m:sub>
                 <m:sup>
@@ -1402,7 +1404,7 @@
                     <w:rPr>
                       <w:rFonts w:ascii="Cambria Math" w:hAnsi="Cambria Math"/>
                     </w:rPr>
-                    <m:t>0</m:t>
+                    <m:t>1</m:t>
                   </m:r>
                 </m:sup>
               </m:sSubSup>
@@ -1437,7 +1439,13 @@
                 <w:rPr>
                   <w:rFonts w:ascii="Cambria Math" w:hAnsi="Cambria Math"/>
                 </w:rPr>
-                <m:t>jk</m:t>
+                <m:t>k</m:t>
+              </m:r>
+              <m:r>
+                <w:rPr>
+                  <w:rFonts w:ascii="Cambria Math" w:hAnsi="Cambria Math"/>
+                </w:rPr>
+                <m:t>l</m:t>
               </m:r>
             </m:sub>
             <m:sup>
@@ -1445,12 +1453,148 @@
                 <w:rPr>
                   <w:rFonts w:ascii="Cambria Math" w:hAnsi="Cambria Math"/>
                 </w:rPr>
-                <m:t>1</m:t>
+                <m:t>2</m:t>
               </m:r>
             </m:sup>
           </m:sSubSup>
         </m:oMath>
       </m:oMathPara>
+    </w:p>
+    <w:p>
+      <w:pPr>
+        <w:ind w:firstLineChars="2300" w:firstLine="4600"/>
+        <w:rPr>
+          <w:rFonts w:hint="eastAsia"/>
+          <w:iCs/>
+        </w:rPr>
+      </w:pPr>
+      <m:oMath>
+        <m:sSubSup>
+          <m:sSubSupPr>
+            <m:ctrlPr>
+              <w:rPr>
+                <w:rFonts w:ascii="Cambria Math" w:hAnsi="Cambria Math"/>
+                <w:i/>
+                <w:iCs/>
+              </w:rPr>
+            </m:ctrlPr>
+          </m:sSubSupPr>
+          <m:e>
+            <m:r>
+              <w:rPr>
+                <w:rFonts w:ascii="Cambria Math" w:hAnsi="Cambria Math"/>
+              </w:rPr>
+              <m:t>h</m:t>
+            </m:r>
+          </m:e>
+          <m:sub>
+            <m:r>
+              <w:rPr>
+                <w:rFonts w:ascii="Cambria Math" w:hAnsi="Cambria Math"/>
+              </w:rPr>
+              <m:t>100</m:t>
+            </m:r>
+          </m:sub>
+          <m:sup>
+            <m:r>
+              <w:rPr>
+                <w:rFonts w:ascii="Cambria Math" w:hAnsi="Cambria Math"/>
+              </w:rPr>
+              <m:t>1</m:t>
+            </m:r>
+          </m:sup>
+        </m:sSubSup>
+        <m:r>
+          <w:rPr>
+            <w:rFonts w:ascii="Cambria Math" w:hAnsi="Cambria Math"/>
+          </w:rPr>
+          <m:t>=1</m:t>
+        </m:r>
+      </m:oMath>
+      <w:r>
+        <w:rPr>
+          <w:rFonts w:hint="eastAsia"/>
+          <w:iCs/>
+        </w:rPr>
+        <w:t xml:space="preserve"> , </w:t>
+      </w:r>
+      <m:oMath>
+        <m:sSubSup>
+          <m:sSubSupPr>
+            <m:ctrlPr>
+              <w:rPr>
+                <w:rFonts w:ascii="Cambria Math" w:hAnsi="Cambria Math"/>
+                <w:iCs/>
+              </w:rPr>
+            </m:ctrlPr>
+          </m:sSubSupPr>
+          <m:e>
+            <m:r>
+              <w:rPr>
+                <w:rFonts w:ascii="Cambria Math" w:hAnsi="Cambria Math"/>
+              </w:rPr>
+              <m:t>b</m:t>
+            </m:r>
+          </m:e>
+          <m:sub>
+            <m:r>
+              <w:rPr>
+                <w:rFonts w:ascii="Cambria Math" w:hAnsi="Cambria Math"/>
+              </w:rPr>
+              <m:t>0</m:t>
+            </m:r>
+          </m:sub>
+          <m:sup>
+            <m:r>
+              <w:rPr>
+                <w:rFonts w:ascii="Cambria Math" w:hAnsi="Cambria Math"/>
+              </w:rPr>
+              <m:t>2</m:t>
+            </m:r>
+          </m:sup>
+        </m:sSubSup>
+        <m:r>
+          <w:rPr>
+            <w:rFonts w:ascii="Cambria Math" w:hAnsi="Cambria Math"/>
+          </w:rPr>
+          <m:t xml:space="preserve">= </m:t>
+        </m:r>
+        <m:sSubSup>
+          <m:sSubSupPr>
+            <m:ctrlPr>
+              <w:rPr>
+                <w:rFonts w:ascii="Cambria Math" w:hAnsi="Cambria Math"/>
+                <w:i/>
+                <w:iCs/>
+              </w:rPr>
+            </m:ctrlPr>
+          </m:sSubSupPr>
+          <m:e>
+            <m:r>
+              <w:rPr>
+                <w:rFonts w:ascii="Cambria Math" w:hAnsi="Cambria Math"/>
+              </w:rPr>
+              <m:t>W</m:t>
+            </m:r>
+          </m:e>
+          <m:sub>
+            <m:r>
+              <w:rPr>
+                <w:rFonts w:ascii="Cambria Math" w:hAnsi="Cambria Math"/>
+              </w:rPr>
+              <m:t>1000</m:t>
+            </m:r>
+          </m:sub>
+          <m:sup>
+            <m:r>
+              <w:rPr>
+                <w:rFonts w:ascii="Cambria Math" w:hAnsi="Cambria Math"/>
+              </w:rPr>
+              <m:t>2</m:t>
+            </m:r>
+          </m:sup>
+        </m:sSubSup>
+      </m:oMath>
     </w:p>
     <w:p>
       <w:pPr>
@@ -1486,7 +1630,7 @@
                 <w:rPr>
                   <w:rFonts w:ascii="Cambria Math" w:hAnsi="Cambria Math"/>
                 </w:rPr>
-                <m:t>k</m:t>
+                <m:t>l</m:t>
               </m:r>
             </m:sub>
           </m:sSub>
@@ -1549,7 +1693,7 @@
                         <w:rPr>
                           <w:rFonts w:ascii="Cambria Math" w:hAnsi="Cambria Math"/>
                         </w:rPr>
-                        <m:t>k</m:t>
+                        <m:t>l</m:t>
                       </m:r>
                     </m:sub>
                     <m:sup>
@@ -1557,7 +1701,7 @@
                         <w:rPr>
                           <w:rFonts w:ascii="Cambria Math" w:hAnsi="Cambria Math"/>
                         </w:rPr>
-                        <m:t>1</m:t>
+                        <m:t>2</m:t>
                       </m:r>
                     </m:sup>
                   </m:sSubSup>
@@ -1582,7 +1726,13 @@
                     <w:rPr>
                       <w:rFonts w:ascii="Cambria Math" w:hAnsi="Cambria Math"/>
                     </w:rPr>
-                    <m:t>k=0</m:t>
+                    <m:t>l</m:t>
+                  </m:r>
+                  <m:r>
+                    <w:rPr>
+                      <w:rFonts w:ascii="Cambria Math" w:hAnsi="Cambria Math"/>
+                    </w:rPr>
+                    <m:t>=0</m:t>
                   </m:r>
                 </m:sub>
                 <m:sup>
@@ -1636,7 +1786,7 @@
                             <w:rPr>
                               <w:rFonts w:ascii="Cambria Math" w:hAnsi="Cambria Math"/>
                             </w:rPr>
-                            <m:t>k</m:t>
+                            <m:t>l</m:t>
                           </m:r>
                         </m:sub>
                         <m:sup>
@@ -1644,7 +1794,7 @@
                             <w:rPr>
                               <w:rFonts w:ascii="Cambria Math" w:hAnsi="Cambria Math"/>
                             </w:rPr>
-                            <m:t>1</m:t>
+                            <m:t>2</m:t>
                           </m:r>
                         </m:sup>
                       </m:sSubSup>
@@ -1685,7 +1835,7 @@
                 <w:rPr>
                   <w:rFonts w:ascii="Cambria Math" w:hAnsi="Cambria Math"/>
                 </w:rPr>
-                <m:t>k</m:t>
+                <m:t>l</m:t>
               </m:r>
             </m:sub>
           </m:sSub>
@@ -1720,7 +1870,7 @@
                 <w:rPr>
                   <w:rFonts w:ascii="Cambria Math" w:hAnsi="Cambria Math"/>
                 </w:rPr>
-                <m:t>k</m:t>
+                <m:t>l</m:t>
               </m:r>
             </m:sub>
           </m:sSub>
@@ -1747,7 +1897,7 @@
                 <w:rPr>
                   <w:rFonts w:ascii="Cambria Math" w:hAnsi="Cambria Math"/>
                 </w:rPr>
-                <m:t>k</m:t>
+                <m:t>l</m:t>
               </m:r>
             </m:sub>
           </m:sSub>
@@ -1799,7 +1949,13 @@
                 <w:rPr>
                   <w:rFonts w:ascii="Cambria Math" w:hAnsi="Cambria Math"/>
                 </w:rPr>
-                <m:t>k=0</m:t>
+                <m:t>l</m:t>
+              </m:r>
+              <m:r>
+                <w:rPr>
+                  <w:rFonts w:ascii="Cambria Math" w:hAnsi="Cambria Math"/>
+                </w:rPr>
+                <m:t>=0</m:t>
               </m:r>
             </m:sub>
             <m:sup>
@@ -1835,7 +1991,7 @@
                     <w:rPr>
                       <w:rFonts w:ascii="Cambria Math" w:hAnsi="Cambria Math"/>
                     </w:rPr>
-                    <m:t>k</m:t>
+                    <m:t>l</m:t>
                   </m:r>
                 </m:sub>
               </m:sSub>
@@ -1863,7 +2019,13 @@
                 <w:rPr>
                   <w:rFonts w:ascii="Cambria Math" w:hAnsi="Cambria Math"/>
                 </w:rPr>
-                <m:t>k=0</m:t>
+                <m:t>l</m:t>
+              </m:r>
+              <m:r>
+                <w:rPr>
+                  <w:rFonts w:ascii="Cambria Math" w:hAnsi="Cambria Math"/>
+                </w:rPr>
+                <m:t>=0</m:t>
               </m:r>
             </m:sub>
             <m:sup>
@@ -1898,7 +2060,7 @@
                     <w:rPr>
                       <w:rFonts w:ascii="Cambria Math" w:hAnsi="Cambria Math"/>
                     </w:rPr>
-                    <m:t>k</m:t>
+                    <m:t>l</m:t>
                   </m:r>
                 </m:sub>
               </m:sSub>
@@ -1946,7 +2108,7 @@
                     <w:rPr>
                       <w:rFonts w:ascii="Cambria Math" w:hAnsi="Cambria Math"/>
                     </w:rPr>
-                    <m:t>k</m:t>
+                    <m:t>l</m:t>
                   </m:r>
                 </m:sub>
               </m:sSub>
@@ -1985,7 +2147,13 @@
                 <w:rPr>
                   <w:rFonts w:ascii="Cambria Math" w:hAnsi="Cambria Math"/>
                 </w:rPr>
-                <m:t>k=0</m:t>
+                <m:t>l</m:t>
+              </m:r>
+              <m:r>
+                <w:rPr>
+                  <w:rFonts w:ascii="Cambria Math" w:hAnsi="Cambria Math"/>
+                </w:rPr>
+                <m:t>=0</m:t>
               </m:r>
             </m:sub>
             <m:sup>
@@ -2020,7 +2188,7 @@
                     <w:rPr>
                       <w:rFonts w:ascii="Cambria Math" w:hAnsi="Cambria Math"/>
                     </w:rPr>
-                    <m:t>k</m:t>
+                    <m:t>l</m:t>
                   </m:r>
                 </m:sub>
               </m:sSub>
@@ -2112,9 +2280,10 @@
         <w:rPr>
           <w:iCs/>
         </w:rPr>
-        <w:lastRenderedPageBreak/>
         <w:br w:type="page"/>
       </w:r>
+      <w:bookmarkStart w:id="0" w:name="_GoBack"/>
+      <w:bookmarkEnd w:id="0"/>
     </w:p>
     <w:p>
       <w:pPr>
@@ -2148,7 +2317,7 @@
                     </pic:cNvPicPr>
                   </pic:nvPicPr>
                   <pic:blipFill>
-                    <a:blip r:embed="rId9">
+                    <a:blip r:embed="rId8">
                       <a:extLst>
                         <a:ext uri="{28A0092B-C50C-407E-A947-70E740481C1C}">
                           <a14:useLocalDpi xmlns:a14="http://schemas.microsoft.com/office/drawing/2010/main" val="0"/>
@@ -9969,7 +10138,7 @@
                     </pic:cNvPicPr>
                   </pic:nvPicPr>
                   <pic:blipFill>
-                    <a:blip r:embed="rId10">
+                    <a:blip r:embed="rId9">
                       <a:extLst>
                         <a:ext uri="{28A0092B-C50C-407E-A947-70E740481C1C}">
                           <a14:useLocalDpi xmlns:a14="http://schemas.microsoft.com/office/drawing/2010/main" val="0"/>
@@ -16852,7 +17021,7 @@
 </file>
 
 <file path=word/endnotes.xml><?xml version="1.0" encoding="utf-8"?>
-<w:endnotes xmlns:wpc="http://schemas.microsoft.com/office/word/2010/wordprocessingCanvas" xmlns:mc="http://schemas.openxmlformats.org/markup-compatibility/2006" xmlns:o="urn:schemas-microsoft-com:office:office" xmlns:r="http://schemas.openxmlformats.org/officeDocument/2006/relationships" xmlns:m="http://schemas.openxmlformats.org/officeDocument/2006/math" xmlns:v="urn:schemas-microsoft-com:vml" xmlns:wp14="http://schemas.microsoft.com/office/word/2010/wordprocessingDrawing" xmlns:wp="http://schemas.openxmlformats.org/drawingml/2006/wordprocessingDrawing" xmlns:w10="urn:schemas-microsoft-com:office:word" xmlns:w="http://schemas.openxmlformats.org/wordprocessingml/2006/main" xmlns:w14="http://schemas.microsoft.com/office/word/2010/wordml" xmlns:wpg="http://schemas.microsoft.com/office/word/2010/wordprocessingGroup" xmlns:wpi="http://schemas.microsoft.com/office/word/2010/wordprocessingInk" xmlns:wne="http://schemas.microsoft.com/office/word/2006/wordml" xmlns:wps="http://schemas.microsoft.com/office/word/2010/wordprocessingShape" mc:Ignorable="w14 wp14">
+<w:endnotes xmlns:wpc="http://schemas.microsoft.com/office/word/2010/wordprocessingCanvas" xmlns:cx="http://schemas.microsoft.com/office/drawing/2014/chartex" xmlns:cx1="http://schemas.microsoft.com/office/drawing/2015/9/8/chartex" xmlns:cx2="http://schemas.microsoft.com/office/drawing/2015/10/21/chartex" xmlns:cx3="http://schemas.microsoft.com/office/drawing/2016/5/9/chartex" xmlns:cx4="http://schemas.microsoft.com/office/drawing/2016/5/10/chartex" xmlns:cx5="http://schemas.microsoft.com/office/drawing/2016/5/11/chartex" xmlns:cx6="http://schemas.microsoft.com/office/drawing/2016/5/12/chartex" xmlns:cx7="http://schemas.microsoft.com/office/drawing/2016/5/13/chartex" xmlns:cx8="http://schemas.microsoft.com/office/drawing/2016/5/14/chartex" xmlns:mc="http://schemas.openxmlformats.org/markup-compatibility/2006" xmlns:aink="http://schemas.microsoft.com/office/drawing/2016/ink" xmlns:am3d="http://schemas.microsoft.com/office/drawing/2017/model3d" xmlns:o="urn:schemas-microsoft-com:office:office" xmlns:r="http://schemas.openxmlformats.org/officeDocument/2006/relationships" xmlns:m="http://schemas.openxmlformats.org/officeDocument/2006/math" xmlns:v="urn:schemas-microsoft-com:vml" xmlns:wp14="http://schemas.microsoft.com/office/word/2010/wordprocessingDrawing" xmlns:wp="http://schemas.openxmlformats.org/drawingml/2006/wordprocessingDrawing" xmlns:w10="urn:schemas-microsoft-com:office:word" xmlns:w="http://schemas.openxmlformats.org/wordprocessingml/2006/main" xmlns:w14="http://schemas.microsoft.com/office/word/2010/wordml" xmlns:w15="http://schemas.microsoft.com/office/word/2012/wordml" xmlns:w16cid="http://schemas.microsoft.com/office/word/2016/wordml/cid" xmlns:w16se="http://schemas.microsoft.com/office/word/2015/wordml/symex" xmlns:wpg="http://schemas.microsoft.com/office/word/2010/wordprocessingGroup" xmlns:wpi="http://schemas.microsoft.com/office/word/2010/wordprocessingInk" xmlns:wne="http://schemas.microsoft.com/office/word/2006/wordml" xmlns:wps="http://schemas.microsoft.com/office/word/2010/wordprocessingShape" mc:Ignorable="w14 w15 w16se w16cid wp14">
   <w:endnote w:type="separator" w:id="-1">
     <w:p>
       <w:pPr>
@@ -16877,7 +17046,7 @@
 </file>
 
 <file path=word/footnotes.xml><?xml version="1.0" encoding="utf-8"?>
-<w:footnotes xmlns:wpc="http://schemas.microsoft.com/office/word/2010/wordprocessingCanvas" xmlns:mc="http://schemas.openxmlformats.org/markup-compatibility/2006" xmlns:o="urn:schemas-microsoft-com:office:office" xmlns:r="http://schemas.openxmlformats.org/officeDocument/2006/relationships" xmlns:m="http://schemas.openxmlformats.org/officeDocument/2006/math" xmlns:v="urn:schemas-microsoft-com:vml" xmlns:wp14="http://schemas.microsoft.com/office/word/2010/wordprocessingDrawing" xmlns:wp="http://schemas.openxmlformats.org/drawingml/2006/wordprocessingDrawing" xmlns:w10="urn:schemas-microsoft-com:office:word" xmlns:w="http://schemas.openxmlformats.org/wordprocessingml/2006/main" xmlns:w14="http://schemas.microsoft.com/office/word/2010/wordml" xmlns:wpg="http://schemas.microsoft.com/office/word/2010/wordprocessingGroup" xmlns:wpi="http://schemas.microsoft.com/office/word/2010/wordprocessingInk" xmlns:wne="http://schemas.microsoft.com/office/word/2006/wordml" xmlns:wps="http://schemas.microsoft.com/office/word/2010/wordprocessingShape" mc:Ignorable="w14 wp14">
+<w:footnotes xmlns:wpc="http://schemas.microsoft.com/office/word/2010/wordprocessingCanvas" xmlns:cx="http://schemas.microsoft.com/office/drawing/2014/chartex" xmlns:cx1="http://schemas.microsoft.com/office/drawing/2015/9/8/chartex" xmlns:cx2="http://schemas.microsoft.com/office/drawing/2015/10/21/chartex" xmlns:cx3="http://schemas.microsoft.com/office/drawing/2016/5/9/chartex" xmlns:cx4="http://schemas.microsoft.com/office/drawing/2016/5/10/chartex" xmlns:cx5="http://schemas.microsoft.com/office/drawing/2016/5/11/chartex" xmlns:cx6="http://schemas.microsoft.com/office/drawing/2016/5/12/chartex" xmlns:cx7="http://schemas.microsoft.com/office/drawing/2016/5/13/chartex" xmlns:cx8="http://schemas.microsoft.com/office/drawing/2016/5/14/chartex" xmlns:mc="http://schemas.openxmlformats.org/markup-compatibility/2006" xmlns:aink="http://schemas.microsoft.com/office/drawing/2016/ink" xmlns:am3d="http://schemas.microsoft.com/office/drawing/2017/model3d" xmlns:o="urn:schemas-microsoft-com:office:office" xmlns:r="http://schemas.openxmlformats.org/officeDocument/2006/relationships" xmlns:m="http://schemas.openxmlformats.org/officeDocument/2006/math" xmlns:v="urn:schemas-microsoft-com:vml" xmlns:wp14="http://schemas.microsoft.com/office/word/2010/wordprocessingDrawing" xmlns:wp="http://schemas.openxmlformats.org/drawingml/2006/wordprocessingDrawing" xmlns:w10="urn:schemas-microsoft-com:office:word" xmlns:w="http://schemas.openxmlformats.org/wordprocessingml/2006/main" xmlns:w14="http://schemas.microsoft.com/office/word/2010/wordml" xmlns:w15="http://schemas.microsoft.com/office/word/2012/wordml" xmlns:w16cid="http://schemas.microsoft.com/office/word/2016/wordml/cid" xmlns:w16se="http://schemas.microsoft.com/office/word/2015/wordml/symex" xmlns:wpg="http://schemas.microsoft.com/office/word/2010/wordprocessingGroup" xmlns:wpi="http://schemas.microsoft.com/office/word/2010/wordprocessingInk" xmlns:wne="http://schemas.microsoft.com/office/word/2006/wordml" xmlns:wps="http://schemas.microsoft.com/office/word/2010/wordprocessingShape" mc:Ignorable="w14 w15 w16se w16cid wp14">
   <w:footnote w:type="separator" w:id="-1">
     <w:p>
       <w:pPr>
@@ -16902,7 +17071,7 @@
 </file>
 
 <file path=word/styles.xml><?xml version="1.0" encoding="utf-8"?>
-<w:styles xmlns:mc="http://schemas.openxmlformats.org/markup-compatibility/2006" xmlns:r="http://schemas.openxmlformats.org/officeDocument/2006/relationships" xmlns:w="http://schemas.openxmlformats.org/wordprocessingml/2006/main" xmlns:w14="http://schemas.microsoft.com/office/word/2010/wordml" mc:Ignorable="w14">
+<w:styles xmlns:mc="http://schemas.openxmlformats.org/markup-compatibility/2006" xmlns:r="http://schemas.openxmlformats.org/officeDocument/2006/relationships" xmlns:w="http://schemas.openxmlformats.org/wordprocessingml/2006/main" xmlns:w14="http://schemas.microsoft.com/office/word/2010/wordml" xmlns:w15="http://schemas.microsoft.com/office/word/2012/wordml" xmlns:w16cid="http://schemas.microsoft.com/office/word/2016/wordml/cid" xmlns:w16se="http://schemas.microsoft.com/office/word/2015/wordml/symex" mc:Ignorable="w14 w15 w16se w16cid">
   <w:docDefaults>
     <w:rPrDefault>
       <w:rPr>
@@ -16919,458 +17088,383 @@
       </w:pPr>
     </w:pPrDefault>
   </w:docDefaults>
-  <w:latentStyles w:defLockedState="0" w:defUIPriority="99" w:defSemiHidden="1" w:defUnhideWhenUsed="1" w:defQFormat="0" w:count="267">
-    <w:lsdException w:name="Normal" w:semiHidden="0" w:uiPriority="0" w:unhideWhenUsed="0" w:qFormat="1"/>
-    <w:lsdException w:name="heading 1" w:semiHidden="0" w:uiPriority="9" w:unhideWhenUsed="0" w:qFormat="1"/>
-    <w:lsdException w:name="heading 2" w:uiPriority="9" w:qFormat="1"/>
-    <w:lsdException w:name="heading 3" w:uiPriority="9" w:qFormat="1"/>
-    <w:lsdException w:name="heading 4" w:uiPriority="9" w:qFormat="1"/>
-    <w:lsdException w:name="heading 5" w:uiPriority="9" w:qFormat="1"/>
-    <w:lsdException w:name="heading 6" w:uiPriority="9" w:qFormat="1"/>
-    <w:lsdException w:name="heading 7" w:uiPriority="9" w:qFormat="1"/>
-    <w:lsdException w:name="heading 8" w:uiPriority="9" w:qFormat="1"/>
-    <w:lsdException w:name="heading 9" w:uiPriority="9" w:qFormat="1"/>
-    <w:lsdException w:name="toc 1" w:uiPriority="39"/>
-    <w:lsdException w:name="toc 2" w:uiPriority="39"/>
-    <w:lsdException w:name="toc 3" w:uiPriority="39"/>
-    <w:lsdException w:name="toc 4" w:uiPriority="39"/>
-    <w:lsdException w:name="toc 5" w:uiPriority="39"/>
-    <w:lsdException w:name="toc 6" w:uiPriority="39"/>
-    <w:lsdException w:name="toc 7" w:uiPriority="39"/>
-    <w:lsdException w:name="toc 8" w:uiPriority="39"/>
-    <w:lsdException w:name="toc 9" w:uiPriority="39"/>
-    <w:lsdException w:name="caption" w:uiPriority="35" w:qFormat="1"/>
-    <w:lsdException w:name="Title" w:semiHidden="0" w:uiPriority="10" w:unhideWhenUsed="0" w:qFormat="1"/>
-    <w:lsdException w:name="Default Paragraph Font" w:uiPriority="1"/>
-    <w:lsdException w:name="Subtitle" w:semiHidden="0" w:uiPriority="11" w:unhideWhenUsed="0" w:qFormat="1"/>
-    <w:lsdException w:name="Strong" w:semiHidden="0" w:uiPriority="22" w:unhideWhenUsed="0" w:qFormat="1"/>
-    <w:lsdException w:name="Emphasis" w:semiHidden="0" w:uiPriority="20" w:unhideWhenUsed="0" w:qFormat="1"/>
-    <w:lsdException w:name="Table Grid" w:semiHidden="0" w:uiPriority="39" w:unhideWhenUsed="0"/>
-    <w:lsdException w:name="Placeholder Text" w:unhideWhenUsed="0"/>
-    <w:lsdException w:name="No Spacing" w:semiHidden="0" w:uiPriority="1" w:unhideWhenUsed="0" w:qFormat="1"/>
-    <w:lsdException w:name="Light Shading" w:semiHidden="0" w:uiPriority="60" w:unhideWhenUsed="0"/>
-    <w:lsdException w:name="Light List" w:semiHidden="0" w:uiPriority="61" w:unhideWhenUsed="0"/>
-    <w:lsdException w:name="Light Grid" w:semiHidden="0" w:uiPriority="62" w:unhideWhenUsed="0"/>
-    <w:lsdException w:name="Medium Shading 1" w:semiHidden="0" w:uiPriority="63" w:unhideWhenUsed="0"/>
-    <w:lsdException w:name="Medium Shading 2" w:semiHidden="0" w:uiPriority="64" w:unhideWhenUsed="0"/>
-    <w:lsdException w:name="Medium List 1" w:semiHidden="0" w:uiPriority="65" w:unhideWhenUsed="0"/>
-    <w:lsdException w:name="Medium List 2" w:semiHidden="0" w:uiPriority="66" w:unhideWhenUsed="0"/>
-    <w:lsdException w:name="Medium Grid 1" w:semiHidden="0" w:uiPriority="67" w:unhideWhenUsed="0"/>
-    <w:lsdException w:name="Medium Grid 2" w:semiHidden="0" w:uiPriority="68" w:unhideWhenUsed="0"/>
-    <w:lsdException w:name="Medium Grid 3" w:semiHidden="0" w:uiPriority="69" w:unhideWhenUsed="0"/>
-    <w:lsdException w:name="Dark List" w:semiHidden="0" w:uiPriority="70" w:unhideWhenUsed="0"/>
-    <w:lsdException w:name="Colorful Shading" w:semiHidden="0" w:uiPriority="71" w:unhideWhenUsed="0"/>
-    <w:lsdException w:name="Colorful List" w:semiHidden="0" w:uiPriority="72" w:unhideWhenUsed="0"/>
-    <w:lsdException w:name="Colorful Grid" w:semiHidden="0" w:uiPriority="73" w:unhideWhenUsed="0"/>
-    <w:lsdException w:name="Light Shading Accent 1" w:semiHidden="0" w:uiPriority="60" w:unhideWhenUsed="0"/>
-    <w:lsdException w:name="Light List Accent 1" w:semiHidden="0" w:uiPriority="61" w:unhideWhenUsed="0"/>
-    <w:lsdException w:name="Light Grid Accent 1" w:semiHidden="0" w:uiPriority="62" w:unhideWhenUsed="0"/>
-    <w:lsdException w:name="Medium Shading 1 Accent 1" w:semiHidden="0" w:uiPriority="63" w:unhideWhenUsed="0"/>
-    <w:lsdException w:name="Medium Shading 2 Accent 1" w:semiHidden="0" w:uiPriority="64" w:unhideWhenUsed="0"/>
-    <w:lsdException w:name="Medium List 1 Accent 1" w:semiHidden="0" w:uiPriority="65" w:unhideWhenUsed="0"/>
-    <w:lsdException w:name="Revision" w:unhideWhenUsed="0"/>
-    <w:lsdException w:name="List Paragraph" w:semiHidden="0" w:uiPriority="34" w:unhideWhenUsed="0" w:qFormat="1"/>
-    <w:lsdException w:name="Quote" w:semiHidden="0" w:uiPriority="29" w:unhideWhenUsed="0" w:qFormat="1"/>
-    <w:lsdException w:name="Intense Quote" w:semiHidden="0" w:uiPriority="30" w:unhideWhenUsed="0" w:qFormat="1"/>
-    <w:lsdException w:name="Medium List 2 Accent 1" w:semiHidden="0" w:uiPriority="66" w:unhideWhenUsed="0"/>
-    <w:lsdException w:name="Medium Grid 1 Accent 1" w:semiHidden="0" w:uiPriority="67" w:unhideWhenUsed="0"/>
-    <w:lsdException w:name="Medium Grid 2 Accent 1" w:semiHidden="0" w:uiPriority="68" w:unhideWhenUsed="0"/>
-    <w:lsdException w:name="Medium Grid 3 Accent 1" w:semiHidden="0" w:uiPriority="69" w:unhideWhenUsed="0"/>
-    <w:lsdException w:name="Dark List Accent 1" w:semiHidden="0" w:uiPriority="70" w:unhideWhenUsed="0"/>
-    <w:lsdException w:name="Colorful Shading Accent 1" w:semiHidden="0" w:uiPriority="71" w:unhideWhenUsed="0"/>
-    <w:lsdException w:name="Colorful List Accent 1" w:semiHidden="0" w:uiPriority="72" w:unhideWhenUsed="0"/>
-    <w:lsdException w:name="Colorful Grid Accent 1" w:semiHidden="0" w:uiPriority="73" w:unhideWhenUsed="0"/>
-    <w:lsdException w:name="Light Shading Accent 2" w:semiHidden="0" w:uiPriority="60" w:unhideWhenUsed="0"/>
-    <w:lsdException w:name="Light List Accent 2" w:semiHidden="0" w:uiPriority="61" w:unhideWhenUsed="0"/>
-    <w:lsdException w:name="Light Grid Accent 2" w:semiHidden="0" w:uiPriority="62" w:unhideWhenUsed="0"/>
-    <w:lsdException w:name="Medium Shading 1 Accent 2" w:semiHidden="0" w:uiPriority="63" w:unhideWhenUsed="0"/>
-    <w:lsdException w:name="Medium Shading 2 Accent 2" w:semiHidden="0" w:uiPriority="64" w:unhideWhenUsed="0"/>
-    <w:lsdException w:name="Medium List 1 Accent 2" w:semiHidden="0" w:uiPriority="65" w:unhideWhenUsed="0"/>
-    <w:lsdException w:name="Medium List 2 Accent 2" w:semiHidden="0" w:uiPriority="66" w:unhideWhenUsed="0"/>
-    <w:lsdException w:name="Medium Grid 1 Accent 2" w:semiHidden="0" w:uiPriority="67" w:unhideWhenUsed="0"/>
-    <w:lsdException w:name="Medium Grid 2 Accent 2" w:semiHidden="0" w:uiPriority="68" w:unhideWhenUsed="0"/>
-    <w:lsdException w:name="Medium Grid 3 Accent 2" w:semiHidden="0" w:uiPriority="69" w:unhideWhenUsed="0"/>
-    <w:lsdException w:name="Dark List Accent 2" w:semiHidden="0" w:uiPriority="70" w:unhideWhenUsed="0"/>
-    <w:lsdException w:name="Colorful Shading Accent 2" w:semiHidden="0" w:uiPriority="71" w:unhideWhenUsed="0"/>
-    <w:lsdException w:name="Colorful List Accent 2" w:semiHidden="0" w:uiPriority="72" w:unhideWhenUsed="0"/>
-    <w:lsdException w:name="Colorful Grid Accent 2" w:semiHidden="0" w:uiPriority="73" w:unhideWhenUsed="0"/>
-    <w:lsdException w:name="Light Shading Accent 3" w:semiHidden="0" w:uiPriority="60" w:unhideWhenUsed="0"/>
-    <w:lsdException w:name="Light List Accent 3" w:semiHidden="0" w:uiPriority="61" w:unhideWhenUsed="0"/>
-    <w:lsdException w:name="Light Grid Accent 3" w:semiHidden="0" w:uiPriority="62" w:unhideWhenUsed="0"/>
-    <w:lsdException w:name="Medium Shading 1 Accent 3" w:semiHidden="0" w:uiPriority="63" w:unhideWhenUsed="0"/>
-    <w:lsdException w:name="Medium Shading 2 Accent 3" w:semiHidden="0" w:uiPriority="64" w:unhideWhenUsed="0"/>
-    <w:lsdException w:name="Medium List 1 Accent 3" w:semiHidden="0" w:uiPriority="65" w:unhideWhenUsed="0"/>
-    <w:lsdException w:name="Medium List 2 Accent 3" w:semiHidden="0" w:uiPriority="66" w:unhideWhenUsed="0"/>
-    <w:lsdException w:name="Medium Grid 1 Accent 3" w:semiHidden="0" w:uiPriority="67" w:unhideWhenUsed="0"/>
-    <w:lsdException w:name="Medium Grid 2 Accent 3" w:semiHidden="0" w:uiPriority="68" w:unhideWhenUsed="0"/>
-    <w:lsdException w:name="Medium Grid 3 Accent 3" w:semiHidden="0" w:uiPriority="69" w:unhideWhenUsed="0"/>
-    <w:lsdException w:name="Dark List Accent 3" w:semiHidden="0" w:uiPriority="70" w:unhideWhenUsed="0"/>
-    <w:lsdException w:name="Colorful Shading Accent 3" w:semiHidden="0" w:uiPriority="71" w:unhideWhenUsed="0"/>
-    <w:lsdException w:name="Colorful List Accent 3" w:semiHidden="0" w:uiPriority="72" w:unhideWhenUsed="0"/>
-    <w:lsdException w:name="Colorful Grid Accent 3" w:semiHidden="0" w:uiPriority="73" w:unhideWhenUsed="0"/>
-    <w:lsdException w:name="Light Shading Accent 4" w:semiHidden="0" w:uiPriority="60" w:unhideWhenUsed="0"/>
-    <w:lsdException w:name="Light List Accent 4" w:semiHidden="0" w:uiPriority="61" w:unhideWhenUsed="0"/>
-    <w:lsdException w:name="Light Grid Accent 4" w:semiHidden="0" w:uiPriority="62" w:unhideWhenUsed="0"/>
-    <w:lsdException w:name="Medium Shading 1 Accent 4" w:semiHidden="0" w:uiPriority="63" w:unhideWhenUsed="0"/>
-    <w:lsdException w:name="Medium Shading 2 Accent 4" w:semiHidden="0" w:uiPriority="64" w:unhideWhenUsed="0"/>
-    <w:lsdException w:name="Medium List 1 Accent 4" w:semiHidden="0" w:uiPriority="65" w:unhideWhenUsed="0"/>
-    <w:lsdException w:name="Medium List 2 Accent 4" w:semiHidden="0" w:uiPriority="66" w:unhideWhenUsed="0"/>
-    <w:lsdException w:name="Medium Grid 1 Accent 4" w:semiHidden="0" w:uiPriority="67" w:unhideWhenUsed="0"/>
-    <w:lsdException w:name="Medium Grid 2 Accent 4" w:semiHidden="0" w:uiPriority="68" w:unhideWhenUsed="0"/>
-    <w:lsdException w:name="Medium Grid 3 Accent 4" w:semiHidden="0" w:uiPriority="69" w:unhideWhenUsed="0"/>
-    <w:lsdException w:name="Dark List Accent 4" w:semiHidden="0" w:uiPriority="70" w:unhideWhenUsed="0"/>
-    <w:lsdException w:name="Colorful Shading Accent 4" w:semiHidden="0" w:uiPriority="71" w:unhideWhenUsed="0"/>
-    <w:lsdException w:name="Colorful List Accent 4" w:semiHidden="0" w:uiPriority="72" w:unhideWhenUsed="0"/>
-    <w:lsdException w:name="Colorful Grid Accent 4" w:semiHidden="0" w:uiPriority="73" w:unhideWhenUsed="0"/>
-    <w:lsdException w:name="Light Shading Accent 5" w:semiHidden="0" w:uiPriority="60" w:unhideWhenUsed="0"/>
-    <w:lsdException w:name="Light List Accent 5" w:semiHidden="0" w:uiPriority="61" w:unhideWhenUsed="0"/>
-    <w:lsdException w:name="Light Grid Accent 5" w:semiHidden="0" w:uiPriority="62" w:unhideWhenUsed="0"/>
-    <w:lsdException w:name="Medium Shading 1 Accent 5" w:semiHidden="0" w:uiPriority="63" w:unhideWhenUsed="0"/>
-    <w:lsdException w:name="Medium Shading 2 Accent 5" w:semiHidden="0" w:uiPriority="64" w:unhideWhenUsed="0"/>
-    <w:lsdException w:name="Medium List 1 Accent 5" w:semiHidden="0" w:uiPriority="65" w:unhideWhenUsed="0"/>
-    <w:lsdException w:name="Medium List 2 Accent 5" w:semiHidden="0" w:uiPriority="66" w:unhideWhenUsed="0"/>
-    <w:lsdException w:name="Medium Grid 1 Accent 5" w:semiHidden="0" w:uiPriority="67" w:unhideWhenUsed="0"/>
-    <w:lsdException w:name="Medium Grid 2 Accent 5" w:semiHidden="0" w:uiPriority="68" w:unhideWhenUsed="0"/>
-    <w:lsdException w:name="Medium Grid 3 Accent 5" w:semiHidden="0" w:uiPriority="69" w:unhideWhenUsed="0"/>
-    <w:lsdException w:name="Dark List Accent 5" w:semiHidden="0" w:uiPriority="70" w:unhideWhenUsed="0"/>
-    <w:lsdException w:name="Colorful Shading Accent 5" w:semiHidden="0" w:uiPriority="71" w:unhideWhenUsed="0"/>
-    <w:lsdException w:name="Colorful List Accent 5" w:semiHidden="0" w:uiPriority="72" w:unhideWhenUsed="0"/>
-    <w:lsdException w:name="Colorful Grid Accent 5" w:semiHidden="0" w:uiPriority="73" w:unhideWhenUsed="0"/>
-    <w:lsdException w:name="Light Shading Accent 6" w:semiHidden="0" w:uiPriority="60" w:unhideWhenUsed="0"/>
-    <w:lsdException w:name="Light List Accent 6" w:semiHidden="0" w:uiPriority="61" w:unhideWhenUsed="0"/>
-    <w:lsdException w:name="Light Grid Accent 6" w:semiHidden="0" w:uiPriority="62" w:unhideWhenUsed="0"/>
-    <w:lsdException w:name="Medium Shading 1 Accent 6" w:semiHidden="0" w:uiPriority="63" w:unhideWhenUsed="0"/>
-    <w:lsdException w:name="Medium Shading 2 Accent 6" w:semiHidden="0" w:uiPriority="64" w:unhideWhenUsed="0"/>
-    <w:lsdException w:name="Medium List 1 Accent 6" w:semiHidden="0" w:uiPriority="65" w:unhideWhenUsed="0"/>
-    <w:lsdException w:name="Medium List 2 Accent 6" w:semiHidden="0" w:uiPriority="66" w:unhideWhenUsed="0"/>
-    <w:lsdException w:name="Medium Grid 1 Accent 6" w:semiHidden="0" w:uiPriority="67" w:unhideWhenUsed="0"/>
-    <w:lsdException w:name="Medium Grid 2 Accent 6" w:semiHidden="0" w:uiPriority="68" w:unhideWhenUsed="0"/>
-    <w:lsdException w:name="Medium Grid 3 Accent 6" w:semiHidden="0" w:uiPriority="69" w:unhideWhenUsed="0"/>
-    <w:lsdException w:name="Dark List Accent 6" w:semiHidden="0" w:uiPriority="70" w:unhideWhenUsed="0"/>
-    <w:lsdException w:name="Colorful Shading Accent 6" w:semiHidden="0" w:uiPriority="71" w:unhideWhenUsed="0"/>
-    <w:lsdException w:name="Colorful List Accent 6" w:semiHidden="0" w:uiPriority="72" w:unhideWhenUsed="0"/>
-    <w:lsdException w:name="Colorful Grid Accent 6" w:semiHidden="0" w:uiPriority="73" w:unhideWhenUsed="0"/>
-    <w:lsdException w:name="Subtle Emphasis" w:semiHidden="0" w:uiPriority="19" w:unhideWhenUsed="0" w:qFormat="1"/>
-    <w:lsdException w:name="Intense Emphasis" w:semiHidden="0" w:uiPriority="21" w:unhideWhenUsed="0" w:qFormat="1"/>
-    <w:lsdException w:name="Subtle Reference" w:semiHidden="0" w:uiPriority="31" w:unhideWhenUsed="0" w:qFormat="1"/>
-    <w:lsdException w:name="Intense Reference" w:semiHidden="0" w:uiPriority="32" w:unhideWhenUsed="0" w:qFormat="1"/>
-    <w:lsdException w:name="Book Title" w:semiHidden="0" w:uiPriority="33" w:unhideWhenUsed="0" w:qFormat="1"/>
-    <w:lsdException w:name="Bibliography" w:uiPriority="37"/>
-    <w:lsdException w:name="TOC Heading" w:uiPriority="39" w:qFormat="1"/>
-  </w:latentStyles>
-  <w:style w:type="paragraph" w:default="1" w:styleId="a">
-    <w:name w:val="Normal"/>
-    <w:qFormat/>
-    <w:pPr>
-      <w:widowControl w:val="0"/>
-      <w:wordWrap w:val="0"/>
-      <w:autoSpaceDE w:val="0"/>
-      <w:autoSpaceDN w:val="0"/>
-    </w:pPr>
-  </w:style>
-  <w:style w:type="character" w:default="1" w:styleId="a0">
-    <w:name w:val="Default Paragraph Font"/>
-    <w:uiPriority w:val="1"/>
-    <w:semiHidden/>
-    <w:unhideWhenUsed/>
-  </w:style>
-  <w:style w:type="table" w:default="1" w:styleId="a1">
-    <w:name w:val="Normal Table"/>
-    <w:uiPriority w:val="99"/>
-    <w:semiHidden/>
-    <w:unhideWhenUsed/>
-    <w:tblPr>
-      <w:tblInd w:w="0" w:type="dxa"/>
-      <w:tblCellMar>
-        <w:top w:w="0" w:type="dxa"/>
-        <w:left w:w="108" w:type="dxa"/>
-        <w:bottom w:w="0" w:type="dxa"/>
-        <w:right w:w="108" w:type="dxa"/>
-      </w:tblCellMar>
-    </w:tblPr>
-  </w:style>
-  <w:style w:type="numbering" w:default="1" w:styleId="a2">
-    <w:name w:val="No List"/>
-    <w:uiPriority w:val="99"/>
-    <w:semiHidden/>
-    <w:unhideWhenUsed/>
-  </w:style>
-  <w:style w:type="character" w:styleId="a3">
-    <w:name w:val="Placeholder Text"/>
-    <w:basedOn w:val="a0"/>
-    <w:uiPriority w:val="99"/>
-    <w:semiHidden/>
-    <w:rsid w:val="00FC3E09"/>
-    <w:rPr>
-      <w:color w:val="808080"/>
-    </w:rPr>
-  </w:style>
-  <w:style w:type="paragraph" w:styleId="a4">
-    <w:name w:val="Balloon Text"/>
-    <w:basedOn w:val="a"/>
-    <w:link w:val="Char"/>
-    <w:uiPriority w:val="99"/>
-    <w:semiHidden/>
-    <w:unhideWhenUsed/>
-    <w:rsid w:val="006E1836"/>
-    <w:pPr>
-      <w:spacing w:after="0" w:line="240" w:lineRule="auto"/>
-    </w:pPr>
-    <w:rPr>
-      <w:rFonts w:asciiTheme="majorHAnsi" w:eastAsiaTheme="majorEastAsia" w:hAnsiTheme="majorHAnsi" w:cstheme="majorBidi"/>
-      <w:sz w:val="18"/>
-      <w:szCs w:val="18"/>
-    </w:rPr>
-  </w:style>
-  <w:style w:type="character" w:customStyle="1" w:styleId="Char">
-    <w:name w:val="풍선 도움말 텍스트 Char"/>
-    <w:basedOn w:val="a0"/>
-    <w:link w:val="a4"/>
-    <w:uiPriority w:val="99"/>
-    <w:semiHidden/>
-    <w:rsid w:val="006E1836"/>
-    <w:rPr>
-      <w:rFonts w:asciiTheme="majorHAnsi" w:eastAsiaTheme="majorEastAsia" w:hAnsiTheme="majorHAnsi" w:cstheme="majorBidi"/>
-      <w:sz w:val="18"/>
-      <w:szCs w:val="18"/>
-    </w:rPr>
-  </w:style>
-  <w:style w:type="character" w:styleId="a5">
-    <w:name w:val="Hyperlink"/>
-    <w:basedOn w:val="a0"/>
-    <w:uiPriority w:val="99"/>
-    <w:unhideWhenUsed/>
-    <w:rsid w:val="00F85DDF"/>
-    <w:rPr>
-      <w:color w:val="0563C1" w:themeColor="hyperlink"/>
-      <w:u w:val="single"/>
-    </w:rPr>
-  </w:style>
-  <w:style w:type="paragraph" w:styleId="a6">
-    <w:name w:val="header"/>
-    <w:basedOn w:val="a"/>
-    <w:link w:val="Char0"/>
-    <w:uiPriority w:val="99"/>
-    <w:unhideWhenUsed/>
-    <w:rsid w:val="009E76F4"/>
-    <w:pPr>
-      <w:tabs>
-        <w:tab w:val="center" w:pos="4513"/>
-        <w:tab w:val="right" w:pos="9026"/>
-      </w:tabs>
-      <w:snapToGrid w:val="0"/>
-    </w:pPr>
-  </w:style>
-  <w:style w:type="character" w:customStyle="1" w:styleId="Char0">
-    <w:name w:val="머리글 Char"/>
-    <w:basedOn w:val="a0"/>
-    <w:link w:val="a6"/>
-    <w:uiPriority w:val="99"/>
-    <w:rsid w:val="009E76F4"/>
-  </w:style>
-  <w:style w:type="paragraph" w:styleId="a7">
-    <w:name w:val="footer"/>
-    <w:basedOn w:val="a"/>
-    <w:link w:val="Char1"/>
-    <w:uiPriority w:val="99"/>
-    <w:unhideWhenUsed/>
-    <w:rsid w:val="009E76F4"/>
-    <w:pPr>
-      <w:tabs>
-        <w:tab w:val="center" w:pos="4513"/>
-        <w:tab w:val="right" w:pos="9026"/>
-      </w:tabs>
-      <w:snapToGrid w:val="0"/>
-    </w:pPr>
-  </w:style>
-  <w:style w:type="character" w:customStyle="1" w:styleId="Char1">
-    <w:name w:val="바닥글 Char"/>
-    <w:basedOn w:val="a0"/>
-    <w:link w:val="a7"/>
-    <w:uiPriority w:val="99"/>
-    <w:rsid w:val="009E76F4"/>
-  </w:style>
-  <w:style w:type="paragraph" w:styleId="a8">
-    <w:name w:val="Normal (Web)"/>
-    <w:basedOn w:val="a"/>
-    <w:uiPriority w:val="99"/>
-    <w:semiHidden/>
-    <w:unhideWhenUsed/>
-    <w:rsid w:val="00667ED7"/>
-    <w:pPr>
-      <w:widowControl/>
-      <w:wordWrap/>
-      <w:autoSpaceDE/>
-      <w:autoSpaceDN/>
-      <w:spacing w:before="100" w:beforeAutospacing="1" w:after="100" w:afterAutospacing="1" w:line="240" w:lineRule="auto"/>
-      <w:jc w:val="left"/>
-    </w:pPr>
-    <w:rPr>
-      <w:rFonts w:ascii="굴림" w:eastAsia="굴림" w:hAnsi="굴림" w:cs="굴림"/>
-      <w:kern w:val="0"/>
-      <w:sz w:val="24"/>
-      <w:szCs w:val="24"/>
-    </w:rPr>
-  </w:style>
-</w:styles>
-</file>
-
-<file path=word/stylesWithEffects.xml><?xml version="1.0" encoding="utf-8"?>
-<w:styles xmlns:wpc="http://schemas.microsoft.com/office/word/2010/wordprocessingCanvas" xmlns:mc="http://schemas.openxmlformats.org/markup-compatibility/2006" xmlns:o="urn:schemas-microsoft-com:office:office" xmlns:r="http://schemas.openxmlformats.org/officeDocument/2006/relationships" xmlns:m="http://schemas.openxmlformats.org/officeDocument/2006/math" xmlns:v="urn:schemas-microsoft-com:vml" xmlns:wp14="http://schemas.microsoft.com/office/word/2010/wordprocessingDrawing" xmlns:wp="http://schemas.openxmlformats.org/drawingml/2006/wordprocessingDrawing" xmlns:w10="urn:schemas-microsoft-com:office:word" xmlns:w="http://schemas.openxmlformats.org/wordprocessingml/2006/main" xmlns:w14="http://schemas.microsoft.com/office/word/2010/wordml" xmlns:wpg="http://schemas.microsoft.com/office/word/2010/wordprocessingGroup" xmlns:wpi="http://schemas.microsoft.com/office/word/2010/wordprocessingInk" xmlns:wne="http://schemas.microsoft.com/office/word/2006/wordml" xmlns:wps="http://schemas.microsoft.com/office/word/2010/wordprocessingShape" mc:Ignorable="w14 wp14">
-  <w:docDefaults>
-    <w:rPrDefault>
-      <w:rPr>
-        <w:rFonts w:asciiTheme="minorHAnsi" w:eastAsiaTheme="minorEastAsia" w:hAnsiTheme="minorHAnsi" w:cstheme="minorBidi"/>
-        <w:kern w:val="2"/>
-        <w:szCs w:val="22"/>
-        <w:lang w:val="en-US" w:eastAsia="ko-KR" w:bidi="ar-SA"/>
-      </w:rPr>
-    </w:rPrDefault>
-    <w:pPrDefault>
-      <w:pPr>
-        <w:spacing w:after="160" w:line="259" w:lineRule="auto"/>
-        <w:jc w:val="both"/>
-      </w:pPr>
-    </w:pPrDefault>
-  </w:docDefaults>
-  <w:latentStyles w:defLockedState="0" w:defUIPriority="99" w:defSemiHidden="1" w:defUnhideWhenUsed="1" w:defQFormat="0" w:count="267">
-    <w:lsdException w:name="Normal" w:semiHidden="0" w:uiPriority="0" w:unhideWhenUsed="0" w:qFormat="1"/>
-    <w:lsdException w:name="heading 1" w:semiHidden="0" w:uiPriority="9" w:unhideWhenUsed="0" w:qFormat="1"/>
-    <w:lsdException w:name="heading 2" w:uiPriority="9" w:qFormat="1"/>
-    <w:lsdException w:name="heading 3" w:uiPriority="9" w:qFormat="1"/>
-    <w:lsdException w:name="heading 4" w:uiPriority="9" w:qFormat="1"/>
-    <w:lsdException w:name="heading 5" w:uiPriority="9" w:qFormat="1"/>
-    <w:lsdException w:name="heading 6" w:uiPriority="9" w:qFormat="1"/>
-    <w:lsdException w:name="heading 7" w:uiPriority="9" w:qFormat="1"/>
-    <w:lsdException w:name="heading 8" w:uiPriority="9" w:qFormat="1"/>
-    <w:lsdException w:name="heading 9" w:uiPriority="9" w:qFormat="1"/>
-    <w:lsdException w:name="toc 1" w:uiPriority="39"/>
-    <w:lsdException w:name="toc 2" w:uiPriority="39"/>
-    <w:lsdException w:name="toc 3" w:uiPriority="39"/>
-    <w:lsdException w:name="toc 4" w:uiPriority="39"/>
-    <w:lsdException w:name="toc 5" w:uiPriority="39"/>
-    <w:lsdException w:name="toc 6" w:uiPriority="39"/>
-    <w:lsdException w:name="toc 7" w:uiPriority="39"/>
-    <w:lsdException w:name="toc 8" w:uiPriority="39"/>
-    <w:lsdException w:name="toc 9" w:uiPriority="39"/>
-    <w:lsdException w:name="caption" w:uiPriority="35" w:qFormat="1"/>
-    <w:lsdException w:name="Title" w:semiHidden="0" w:uiPriority="10" w:unhideWhenUsed="0" w:qFormat="1"/>
-    <w:lsdException w:name="Default Paragraph Font" w:uiPriority="1"/>
-    <w:lsdException w:name="Subtitle" w:semiHidden="0" w:uiPriority="11" w:unhideWhenUsed="0" w:qFormat="1"/>
-    <w:lsdException w:name="Strong" w:semiHidden="0" w:uiPriority="22" w:unhideWhenUsed="0" w:qFormat="1"/>
-    <w:lsdException w:name="Emphasis" w:semiHidden="0" w:uiPriority="20" w:unhideWhenUsed="0" w:qFormat="1"/>
-    <w:lsdException w:name="Table Grid" w:semiHidden="0" w:uiPriority="39" w:unhideWhenUsed="0"/>
-    <w:lsdException w:name="Placeholder Text" w:unhideWhenUsed="0"/>
-    <w:lsdException w:name="No Spacing" w:semiHidden="0" w:uiPriority="1" w:unhideWhenUsed="0" w:qFormat="1"/>
-    <w:lsdException w:name="Light Shading" w:semiHidden="0" w:uiPriority="60" w:unhideWhenUsed="0"/>
-    <w:lsdException w:name="Light List" w:semiHidden="0" w:uiPriority="61" w:unhideWhenUsed="0"/>
-    <w:lsdException w:name="Light Grid" w:semiHidden="0" w:uiPriority="62" w:unhideWhenUsed="0"/>
-    <w:lsdException w:name="Medium Shading 1" w:semiHidden="0" w:uiPriority="63" w:unhideWhenUsed="0"/>
-    <w:lsdException w:name="Medium Shading 2" w:semiHidden="0" w:uiPriority="64" w:unhideWhenUsed="0"/>
-    <w:lsdException w:name="Medium List 1" w:semiHidden="0" w:uiPriority="65" w:unhideWhenUsed="0"/>
-    <w:lsdException w:name="Medium List 2" w:semiHidden="0" w:uiPriority="66" w:unhideWhenUsed="0"/>
-    <w:lsdException w:name="Medium Grid 1" w:semiHidden="0" w:uiPriority="67" w:unhideWhenUsed="0"/>
-    <w:lsdException w:name="Medium Grid 2" w:semiHidden="0" w:uiPriority="68" w:unhideWhenUsed="0"/>
-    <w:lsdException w:name="Medium Grid 3" w:semiHidden="0" w:uiPriority="69" w:unhideWhenUsed="0"/>
-    <w:lsdException w:name="Dark List" w:semiHidden="0" w:uiPriority="70" w:unhideWhenUsed="0"/>
-    <w:lsdException w:name="Colorful Shading" w:semiHidden="0" w:uiPriority="71" w:unhideWhenUsed="0"/>
-    <w:lsdException w:name="Colorful List" w:semiHidden="0" w:uiPriority="72" w:unhideWhenUsed="0"/>
-    <w:lsdException w:name="Colorful Grid" w:semiHidden="0" w:uiPriority="73" w:unhideWhenUsed="0"/>
-    <w:lsdException w:name="Light Shading Accent 1" w:semiHidden="0" w:uiPriority="60" w:unhideWhenUsed="0"/>
-    <w:lsdException w:name="Light List Accent 1" w:semiHidden="0" w:uiPriority="61" w:unhideWhenUsed="0"/>
-    <w:lsdException w:name="Light Grid Accent 1" w:semiHidden="0" w:uiPriority="62" w:unhideWhenUsed="0"/>
-    <w:lsdException w:name="Medium Shading 1 Accent 1" w:semiHidden="0" w:uiPriority="63" w:unhideWhenUsed="0"/>
-    <w:lsdException w:name="Medium Shading 2 Accent 1" w:semiHidden="0" w:uiPriority="64" w:unhideWhenUsed="0"/>
-    <w:lsdException w:name="Medium List 1 Accent 1" w:semiHidden="0" w:uiPriority="65" w:unhideWhenUsed="0"/>
-    <w:lsdException w:name="Revision" w:unhideWhenUsed="0"/>
-    <w:lsdException w:name="List Paragraph" w:semiHidden="0" w:uiPriority="34" w:unhideWhenUsed="0" w:qFormat="1"/>
-    <w:lsdException w:name="Quote" w:semiHidden="0" w:uiPriority="29" w:unhideWhenUsed="0" w:qFormat="1"/>
-    <w:lsdException w:name="Intense Quote" w:semiHidden="0" w:uiPriority="30" w:unhideWhenUsed="0" w:qFormat="1"/>
-    <w:lsdException w:name="Medium List 2 Accent 1" w:semiHidden="0" w:uiPriority="66" w:unhideWhenUsed="0"/>
-    <w:lsdException w:name="Medium Grid 1 Accent 1" w:semiHidden="0" w:uiPriority="67" w:unhideWhenUsed="0"/>
-    <w:lsdException w:name="Medium Grid 2 Accent 1" w:semiHidden="0" w:uiPriority="68" w:unhideWhenUsed="0"/>
-    <w:lsdException w:name="Medium Grid 3 Accent 1" w:semiHidden="0" w:uiPriority="69" w:unhideWhenUsed="0"/>
-    <w:lsdException w:name="Dark List Accent 1" w:semiHidden="0" w:uiPriority="70" w:unhideWhenUsed="0"/>
-    <w:lsdException w:name="Colorful Shading Accent 1" w:semiHidden="0" w:uiPriority="71" w:unhideWhenUsed="0"/>
-    <w:lsdException w:name="Colorful List Accent 1" w:semiHidden="0" w:uiPriority="72" w:unhideWhenUsed="0"/>
-    <w:lsdException w:name="Colorful Grid Accent 1" w:semiHidden="0" w:uiPriority="73" w:unhideWhenUsed="0"/>
-    <w:lsdException w:name="Light Shading Accent 2" w:semiHidden="0" w:uiPriority="60" w:unhideWhenUsed="0"/>
-    <w:lsdException w:name="Light List Accent 2" w:semiHidden="0" w:uiPriority="61" w:unhideWhenUsed="0"/>
-    <w:lsdException w:name="Light Grid Accent 2" w:semiHidden="0" w:uiPriority="62" w:unhideWhenUsed="0"/>
-    <w:lsdException w:name="Medium Shading 1 Accent 2" w:semiHidden="0" w:uiPriority="63" w:unhideWhenUsed="0"/>
-    <w:lsdException w:name="Medium Shading 2 Accent 2" w:semiHidden="0" w:uiPriority="64" w:unhideWhenUsed="0"/>
-    <w:lsdException w:name="Medium List 1 Accent 2" w:semiHidden="0" w:uiPriority="65" w:unhideWhenUsed="0"/>
-    <w:lsdException w:name="Medium List 2 Accent 2" w:semiHidden="0" w:uiPriority="66" w:unhideWhenUsed="0"/>
-    <w:lsdException w:name="Medium Grid 1 Accent 2" w:semiHidden="0" w:uiPriority="67" w:unhideWhenUsed="0"/>
-    <w:lsdException w:name="Medium Grid 2 Accent 2" w:semiHidden="0" w:uiPriority="68" w:unhideWhenUsed="0"/>
-    <w:lsdException w:name="Medium Grid 3 Accent 2" w:semiHidden="0" w:uiPriority="69" w:unhideWhenUsed="0"/>
-    <w:lsdException w:name="Dark List Accent 2" w:semiHidden="0" w:uiPriority="70" w:unhideWhenUsed="0"/>
-    <w:lsdException w:name="Colorful Shading Accent 2" w:semiHidden="0" w:uiPriority="71" w:unhideWhenUsed="0"/>
-    <w:lsdException w:name="Colorful List Accent 2" w:semiHidden="0" w:uiPriority="72" w:unhideWhenUsed="0"/>
-    <w:lsdException w:name="Colorful Grid Accent 2" w:semiHidden="0" w:uiPriority="73" w:unhideWhenUsed="0"/>
-    <w:lsdException w:name="Light Shading Accent 3" w:semiHidden="0" w:uiPriority="60" w:unhideWhenUsed="0"/>
-    <w:lsdException w:name="Light List Accent 3" w:semiHidden="0" w:uiPriority="61" w:unhideWhenUsed="0"/>
-    <w:lsdException w:name="Light Grid Accent 3" w:semiHidden="0" w:uiPriority="62" w:unhideWhenUsed="0"/>
-    <w:lsdException w:name="Medium Shading 1 Accent 3" w:semiHidden="0" w:uiPriority="63" w:unhideWhenUsed="0"/>
-    <w:lsdException w:name="Medium Shading 2 Accent 3" w:semiHidden="0" w:uiPriority="64" w:unhideWhenUsed="0"/>
-    <w:lsdException w:name="Medium List 1 Accent 3" w:semiHidden="0" w:uiPriority="65" w:unhideWhenUsed="0"/>
-    <w:lsdException w:name="Medium List 2 Accent 3" w:semiHidden="0" w:uiPriority="66" w:unhideWhenUsed="0"/>
-    <w:lsdException w:name="Medium Grid 1 Accent 3" w:semiHidden="0" w:uiPriority="67" w:unhideWhenUsed="0"/>
-    <w:lsdException w:name="Medium Grid 2 Accent 3" w:semiHidden="0" w:uiPriority="68" w:unhideWhenUsed="0"/>
-    <w:lsdException w:name="Medium Grid 3 Accent 3" w:semiHidden="0" w:uiPriority="69" w:unhideWhenUsed="0"/>
-    <w:lsdException w:name="Dark List Accent 3" w:semiHidden="0" w:uiPriority="70" w:unhideWhenUsed="0"/>
-    <w:lsdException w:name="Colorful Shading Accent 3" w:semiHidden="0" w:uiPriority="71" w:unhideWhenUsed="0"/>
-    <w:lsdException w:name="Colorful List Accent 3" w:semiHidden="0" w:uiPriority="72" w:unhideWhenUsed="0"/>
-    <w:lsdException w:name="Colorful Grid Accent 3" w:semiHidden="0" w:uiPriority="73" w:unhideWhenUsed="0"/>
-    <w:lsdException w:name="Light Shading Accent 4" w:semiHidden="0" w:uiPriority="60" w:unhideWhenUsed="0"/>
-    <w:lsdException w:name="Light List Accent 4" w:semiHidden="0" w:uiPriority="61" w:unhideWhenUsed="0"/>
-    <w:lsdException w:name="Light Grid Accent 4" w:semiHidden="0" w:uiPriority="62" w:unhideWhenUsed="0"/>
-    <w:lsdException w:name="Medium Shading 1 Accent 4" w:semiHidden="0" w:uiPriority="63" w:unhideWhenUsed="0"/>
-    <w:lsdException w:name="Medium Shading 2 Accent 4" w:semiHidden="0" w:uiPriority="64" w:unhideWhenUsed="0"/>
-    <w:lsdException w:name="Medium List 1 Accent 4" w:semiHidden="0" w:uiPriority="65" w:unhideWhenUsed="0"/>
-    <w:lsdException w:name="Medium List 2 Accent 4" w:semiHidden="0" w:uiPriority="66" w:unhideWhenUsed="0"/>
-    <w:lsdException w:name="Medium Grid 1 Accent 4" w:semiHidden="0" w:uiPriority="67" w:unhideWhenUsed="0"/>
-    <w:lsdException w:name="Medium Grid 2 Accent 4" w:semiHidden="0" w:uiPriority="68" w:unhideWhenUsed="0"/>
-    <w:lsdException w:name="Medium Grid 3 Accent 4" w:semiHidden="0" w:uiPriority="69" w:unhideWhenUsed="0"/>
-    <w:lsdException w:name="Dark List Accent 4" w:semiHidden="0" w:uiPriority="70" w:unhideWhenUsed="0"/>
-    <w:lsdException w:name="Colorful Shading Accent 4" w:semiHidden="0" w:uiPriority="71" w:unhideWhenUsed="0"/>
-    <w:lsdException w:name="Colorful List Accent 4" w:semiHidden="0" w:uiPriority="72" w:unhideWhenUsed="0"/>
-    <w:lsdException w:name="Colorful Grid Accent 4" w:semiHidden="0" w:uiPriority="73" w:unhideWhenUsed="0"/>
-    <w:lsdException w:name="Light Shading Accent 5" w:semiHidden="0" w:uiPriority="60" w:unhideWhenUsed="0"/>
-    <w:lsdException w:name="Light List Accent 5" w:semiHidden="0" w:uiPriority="61" w:unhideWhenUsed="0"/>
-    <w:lsdException w:name="Light Grid Accent 5" w:semiHidden="0" w:uiPriority="62" w:unhideWhenUsed="0"/>
-    <w:lsdException w:name="Medium Shading 1 Accent 5" w:semiHidden="0" w:uiPriority="63" w:unhideWhenUsed="0"/>
-    <w:lsdException w:name="Medium Shading 2 Accent 5" w:semiHidden="0" w:uiPriority="64" w:unhideWhenUsed="0"/>
-    <w:lsdException w:name="Medium List 1 Accent 5" w:semiHidden="0" w:uiPriority="65" w:unhideWhenUsed="0"/>
-    <w:lsdException w:name="Medium List 2 Accent 5" w:semiHidden="0" w:uiPriority="66" w:unhideWhenUsed="0"/>
-    <w:lsdException w:name="Medium Grid 1 Accent 5" w:semiHidden="0" w:uiPriority="67" w:unhideWhenUsed="0"/>
-    <w:lsdException w:name="Medium Grid 2 Accent 5" w:semiHidden="0" w:uiPriority="68" w:unhideWhenUsed="0"/>
-    <w:lsdException w:name="Medium Grid 3 Accent 5" w:semiHidden="0" w:uiPriority="69" w:unhideWhenUsed="0"/>
-    <w:lsdException w:name="Dark List Accent 5" w:semiHidden="0" w:uiPriority="70" w:unhideWhenUsed="0"/>
-    <w:lsdException w:name="Colorful Shading Accent 5" w:semiHidden="0" w:uiPriority="71" w:unhideWhenUsed="0"/>
-    <w:lsdException w:name="Colorful List Accent 5" w:semiHidden="0" w:uiPriority="72" w:unhideWhenUsed="0"/>
-    <w:lsdException w:name="Colorful Grid Accent 5" w:semiHidden="0" w:uiPriority="73" w:unhideWhenUsed="0"/>
-    <w:lsdException w:name="Light Shading Accent 6" w:semiHidden="0" w:uiPriority="60" w:unhideWhenUsed="0"/>
-    <w:lsdException w:name="Light List Accent 6" w:semiHidden="0" w:uiPriority="61" w:unhideWhenUsed="0"/>
-    <w:lsdException w:name="Light Grid Accent 6" w:semiHidden="0" w:uiPriority="62" w:unhideWhenUsed="0"/>
-    <w:lsdException w:name="Medium Shading 1 Accent 6" w:semiHidden="0" w:uiPriority="63" w:unhideWhenUsed="0"/>
-    <w:lsdException w:name="Medium Shading 2 Accent 6" w:semiHidden="0" w:uiPriority="64" w:unhideWhenUsed="0"/>
-    <w:lsdException w:name="Medium List 1 Accent 6" w:semiHidden="0" w:uiPriority="65" w:unhideWhenUsed="0"/>
-    <w:lsdException w:name="Medium List 2 Accent 6" w:semiHidden="0" w:uiPriority="66" w:unhideWhenUsed="0"/>
-    <w:lsdException w:name="Medium Grid 1 Accent 6" w:semiHidden="0" w:uiPriority="67" w:unhideWhenUsed="0"/>
-    <w:lsdException w:name="Medium Grid 2 Accent 6" w:semiHidden="0" w:uiPriority="68" w:unhideWhenUsed="0"/>
-    <w:lsdException w:name="Medium Grid 3 Accent 6" w:semiHidden="0" w:uiPriority="69" w:unhideWhenUsed="0"/>
-    <w:lsdException w:name="Dark List Accent 6" w:semiHidden="0" w:uiPriority="70" w:unhideWhenUsed="0"/>
-    <w:lsdException w:name="Colorful Shading Accent 6" w:semiHidden="0" w:uiPriority="71" w:unhideWhenUsed="0"/>
-    <w:lsdException w:name="Colorful List Accent 6" w:semiHidden="0" w:uiPriority="72" w:unhideWhenUsed="0"/>
-    <w:lsdException w:name="Colorful Grid Accent 6" w:semiHidden="0" w:uiPriority="73" w:unhideWhenUsed="0"/>
-    <w:lsdException w:name="Subtle Emphasis" w:semiHidden="0" w:uiPriority="19" w:unhideWhenUsed="0" w:qFormat="1"/>
-    <w:lsdException w:name="Intense Emphasis" w:semiHidden="0" w:uiPriority="21" w:unhideWhenUsed="0" w:qFormat="1"/>
-    <w:lsdException w:name="Subtle Reference" w:semiHidden="0" w:uiPriority="31" w:unhideWhenUsed="0" w:qFormat="1"/>
-    <w:lsdException w:name="Intense Reference" w:semiHidden="0" w:uiPriority="32" w:unhideWhenUsed="0" w:qFormat="1"/>
-    <w:lsdException w:name="Book Title" w:semiHidden="0" w:uiPriority="33" w:unhideWhenUsed="0" w:qFormat="1"/>
-    <w:lsdException w:name="Bibliography" w:uiPriority="37"/>
-    <w:lsdException w:name="TOC Heading" w:uiPriority="39" w:qFormat="1"/>
+  <w:latentStyles w:defLockedState="0" w:defUIPriority="99" w:defSemiHidden="0" w:defUnhideWhenUsed="0" w:defQFormat="0" w:count="376">
+    <w:lsdException w:name="Normal" w:uiPriority="0" w:qFormat="1"/>
+    <w:lsdException w:name="heading 1" w:uiPriority="9" w:qFormat="1"/>
+    <w:lsdException w:name="heading 2" w:semiHidden="1" w:uiPriority="9" w:unhideWhenUsed="1" w:qFormat="1"/>
+    <w:lsdException w:name="heading 3" w:semiHidden="1" w:uiPriority="9" w:unhideWhenUsed="1" w:qFormat="1"/>
+    <w:lsdException w:name="heading 4" w:semiHidden="1" w:uiPriority="9" w:unhideWhenUsed="1" w:qFormat="1"/>
+    <w:lsdException w:name="heading 5" w:semiHidden="1" w:uiPriority="9" w:unhideWhenUsed="1" w:qFormat="1"/>
+    <w:lsdException w:name="heading 6" w:semiHidden="1" w:uiPriority="9" w:unhideWhenUsed="1" w:qFormat="1"/>
+    <w:lsdException w:name="heading 7" w:semiHidden="1" w:uiPriority="9" w:unhideWhenUsed="1" w:qFormat="1"/>
+    <w:lsdException w:name="heading 8" w:semiHidden="1" w:uiPriority="9" w:unhideWhenUsed="1" w:qFormat="1"/>
+    <w:lsdException w:name="heading 9" w:semiHidden="1" w:uiPriority="9" w:unhideWhenUsed="1" w:qFormat="1"/>
+    <w:lsdException w:name="index 1" w:semiHidden="1" w:unhideWhenUsed="1"/>
+    <w:lsdException w:name="index 2" w:semiHidden="1" w:unhideWhenUsed="1"/>
+    <w:lsdException w:name="index 3" w:semiHidden="1" w:unhideWhenUsed="1"/>
+    <w:lsdException w:name="index 4" w:semiHidden="1" w:unhideWhenUsed="1"/>
+    <w:lsdException w:name="index 5" w:semiHidden="1" w:unhideWhenUsed="1"/>
+    <w:lsdException w:name="index 6" w:semiHidden="1" w:unhideWhenUsed="1"/>
+    <w:lsdException w:name="index 7" w:semiHidden="1" w:unhideWhenUsed="1"/>
+    <w:lsdException w:name="index 8" w:semiHidden="1" w:unhideWhenUsed="1"/>
+    <w:lsdException w:name="index 9" w:semiHidden="1" w:unhideWhenUsed="1"/>
+    <w:lsdException w:name="toc 1" w:semiHidden="1" w:uiPriority="39" w:unhideWhenUsed="1"/>
+    <w:lsdException w:name="toc 2" w:semiHidden="1" w:uiPriority="39" w:unhideWhenUsed="1"/>
+    <w:lsdException w:name="toc 3" w:semiHidden="1" w:uiPriority="39" w:unhideWhenUsed="1"/>
+    <w:lsdException w:name="toc 4" w:semiHidden="1" w:uiPriority="39" w:unhideWhenUsed="1"/>
+    <w:lsdException w:name="toc 5" w:semiHidden="1" w:uiPriority="39" w:unhideWhenUsed="1"/>
+    <w:lsdException w:name="toc 6" w:semiHidden="1" w:uiPriority="39" w:unhideWhenUsed="1"/>
+    <w:lsdException w:name="toc 7" w:semiHidden="1" w:uiPriority="39" w:unhideWhenUsed="1"/>
+    <w:lsdException w:name="toc 8" w:semiHidden="1" w:uiPriority="39" w:unhideWhenUsed="1"/>
+    <w:lsdException w:name="toc 9" w:semiHidden="1" w:uiPriority="39" w:unhideWhenUsed="1"/>
+    <w:lsdException w:name="Normal Indent" w:semiHidden="1" w:unhideWhenUsed="1"/>
+    <w:lsdException w:name="footnote text" w:semiHidden="1" w:unhideWhenUsed="1"/>
+    <w:lsdException w:name="annotation text" w:semiHidden="1" w:unhideWhenUsed="1"/>
+    <w:lsdException w:name="header" w:semiHidden="1" w:unhideWhenUsed="1"/>
+    <w:lsdException w:name="footer" w:semiHidden="1" w:unhideWhenUsed="1"/>
+    <w:lsdException w:name="index heading" w:semiHidden="1" w:unhideWhenUsed="1"/>
+    <w:lsdException w:name="caption" w:semiHidden="1" w:uiPriority="35" w:unhideWhenUsed="1" w:qFormat="1"/>
+    <w:lsdException w:name="table of figures" w:semiHidden="1" w:unhideWhenUsed="1"/>
+    <w:lsdException w:name="envelope address" w:semiHidden="1" w:unhideWhenUsed="1"/>
+    <w:lsdException w:name="envelope return" w:semiHidden="1" w:unhideWhenUsed="1"/>
+    <w:lsdException w:name="footnote reference" w:semiHidden="1" w:unhideWhenUsed="1"/>
+    <w:lsdException w:name="annotation reference" w:semiHidden="1" w:unhideWhenUsed="1"/>
+    <w:lsdException w:name="line number" w:semiHidden="1" w:unhideWhenUsed="1"/>
+    <w:lsdException w:name="page number" w:semiHidden="1" w:unhideWhenUsed="1"/>
+    <w:lsdException w:name="endnote reference" w:semiHidden="1" w:unhideWhenUsed="1"/>
+    <w:lsdException w:name="endnote text" w:semiHidden="1" w:unhideWhenUsed="1"/>
+    <w:lsdException w:name="table of authorities" w:semiHidden="1" w:unhideWhenUsed="1"/>
+    <w:lsdException w:name="macro" w:semiHidden="1" w:unhideWhenUsed="1"/>
+    <w:lsdException w:name="toa heading" w:semiHidden="1" w:unhideWhenUsed="1"/>
+    <w:lsdException w:name="List" w:semiHidden="1" w:unhideWhenUsed="1"/>
+    <w:lsdException w:name="List Bullet" w:semiHidden="1" w:unhideWhenUsed="1"/>
+    <w:lsdException w:name="List Number" w:semiHidden="1" w:unhideWhenUsed="1"/>
+    <w:lsdException w:name="List 2" w:semiHidden="1" w:unhideWhenUsed="1"/>
+    <w:lsdException w:name="List 3" w:semiHidden="1" w:unhideWhenUsed="1"/>
+    <w:lsdException w:name="List 4" w:semiHidden="1" w:unhideWhenUsed="1"/>
+    <w:lsdException w:name="List 5" w:semiHidden="1" w:unhideWhenUsed="1"/>
+    <w:lsdException w:name="List Bullet 2" w:semiHidden="1" w:unhideWhenUsed="1"/>
+    <w:lsdException w:name="List Bullet 3" w:semiHidden="1" w:unhideWhenUsed="1"/>
+    <w:lsdException w:name="List Bullet 4" w:semiHidden="1" w:unhideWhenUsed="1"/>
+    <w:lsdException w:name="List Bullet 5" w:semiHidden="1" w:unhideWhenUsed="1"/>
+    <w:lsdException w:name="List Number 2" w:semiHidden="1" w:unhideWhenUsed="1"/>
+    <w:lsdException w:name="List Number 3" w:semiHidden="1" w:unhideWhenUsed="1"/>
+    <w:lsdException w:name="List Number 4" w:semiHidden="1" w:unhideWhenUsed="1"/>
+    <w:lsdException w:name="List Number 5" w:semiHidden="1" w:unhideWhenUsed="1"/>
+    <w:lsdException w:name="Title" w:uiPriority="10" w:qFormat="1"/>
+    <w:lsdException w:name="Closing" w:semiHidden="1" w:unhideWhenUsed="1"/>
+    <w:lsdException w:name="Signature" w:semiHidden="1" w:unhideWhenUsed="1"/>
+    <w:lsdException w:name="Default Paragraph Font" w:semiHidden="1" w:uiPriority="1" w:unhideWhenUsed="1"/>
+    <w:lsdException w:name="Body Text" w:semiHidden="1" w:unhideWhenUsed="1"/>
+    <w:lsdException w:name="Body Text Indent" w:semiHidden="1" w:unhideWhenUsed="1"/>
+    <w:lsdException w:name="List Continue" w:semiHidden="1" w:unhideWhenUsed="1"/>
+    <w:lsdException w:name="List Continue 2" w:semiHidden="1" w:unhideWhenUsed="1"/>
+    <w:lsdException w:name="List Continue 3" w:semiHidden="1" w:unhideWhenUsed="1"/>
+    <w:lsdException w:name="List Continue 4" w:semiHidden="1" w:unhideWhenUsed="1"/>
+    <w:lsdException w:name="List Continue 5" w:semiHidden="1" w:unhideWhenUsed="1"/>
+    <w:lsdException w:name="Message Header" w:semiHidden="1" w:unhideWhenUsed="1"/>
+    <w:lsdException w:name="Subtitle" w:uiPriority="11" w:qFormat="1"/>
+    <w:lsdException w:name="Salutation" w:semiHidden="1" w:unhideWhenUsed="1"/>
+    <w:lsdException w:name="Date" w:semiHidden="1" w:unhideWhenUsed="1"/>
+    <w:lsdException w:name="Body Text First Indent" w:semiHidden="1" w:unhideWhenUsed="1"/>
+    <w:lsdException w:name="Body Text First Indent 2" w:semiHidden="1" w:unhideWhenUsed="1"/>
+    <w:lsdException w:name="Note Heading" w:semiHidden="1" w:unhideWhenUsed="1"/>
+    <w:lsdException w:name="Body Text 2" w:semiHidden="1" w:unhideWhenUsed="1"/>
+    <w:lsdException w:name="Body Text 3" w:semiHidden="1" w:unhideWhenUsed="1"/>
+    <w:lsdException w:name="Body Text Indent 2" w:semiHidden="1" w:unhideWhenUsed="1"/>
+    <w:lsdException w:name="Body Text Indent 3" w:semiHidden="1" w:unhideWhenUsed="1"/>
+    <w:lsdException w:name="Block Text" w:semiHidden="1" w:unhideWhenUsed="1"/>
+    <w:lsdException w:name="Hyperlink" w:semiHidden="1" w:unhideWhenUsed="1"/>
+    <w:lsdException w:name="FollowedHyperlink" w:semiHidden="1" w:unhideWhenUsed="1"/>
+    <w:lsdException w:name="Strong" w:uiPriority="22" w:qFormat="1"/>
+    <w:lsdException w:name="Emphasis" w:uiPriority="20" w:qFormat="1"/>
+    <w:lsdException w:name="Document Map" w:semiHidden="1" w:unhideWhenUsed="1"/>
+    <w:lsdException w:name="Plain Text" w:semiHidden="1" w:unhideWhenUsed="1"/>
+    <w:lsdException w:name="E-mail Signature" w:semiHidden="1" w:unhideWhenUsed="1"/>
+    <w:lsdException w:name="HTML Top of Form" w:semiHidden="1" w:unhideWhenUsed="1"/>
+    <w:lsdException w:name="HTML Bottom of Form" w:semiHidden="1" w:unhideWhenUsed="1"/>
+    <w:lsdException w:name="Normal (Web)" w:semiHidden="1" w:unhideWhenUsed="1"/>
+    <w:lsdException w:name="HTML Acronym" w:semiHidden="1" w:unhideWhenUsed="1"/>
+    <w:lsdException w:name="HTML Address" w:semiHidden="1" w:unhideWhenUsed="1"/>
+    <w:lsdException w:name="HTML Cite" w:semiHidden="1" w:unhideWhenUsed="1"/>
+    <w:lsdException w:name="HTML Code" w:semiHidden="1" w:unhideWhenUsed="1"/>
+    <w:lsdException w:name="HTML Definition" w:semiHidden="1" w:unhideWhenUsed="1"/>
+    <w:lsdException w:name="HTML Keyboard" w:semiHidden="1" w:unhideWhenUsed="1"/>
+    <w:lsdException w:name="HTML Preformatted" w:semiHidden="1" w:unhideWhenUsed="1"/>
+    <w:lsdException w:name="HTML Sample" w:semiHidden="1" w:unhideWhenUsed="1"/>
+    <w:lsdException w:name="HTML Typewriter" w:semiHidden="1" w:unhideWhenUsed="1"/>
+    <w:lsdException w:name="HTML Variable" w:semiHidden="1" w:unhideWhenUsed="1"/>
+    <w:lsdException w:name="Normal Table" w:semiHidden="1" w:unhideWhenUsed="1"/>
+    <w:lsdException w:name="annotation subject" w:semiHidden="1" w:unhideWhenUsed="1"/>
+    <w:lsdException w:name="No List" w:semiHidden="1" w:unhideWhenUsed="1"/>
+    <w:lsdException w:name="Outline List 1" w:semiHidden="1" w:unhideWhenUsed="1"/>
+    <w:lsdException w:name="Outline List 2" w:semiHidden="1" w:unhideWhenUsed="1"/>
+    <w:lsdException w:name="Outline List 3" w:semiHidden="1" w:unhideWhenUsed="1"/>
+    <w:lsdException w:name="Table Simple 1" w:semiHidden="1" w:unhideWhenUsed="1"/>
+    <w:lsdException w:name="Table Simple 2" w:semiHidden="1" w:unhideWhenUsed="1"/>
+    <w:lsdException w:name="Table Simple 3" w:semiHidden="1" w:unhideWhenUsed="1"/>
+    <w:lsdException w:name="Table Classic 1" w:semiHidden="1" w:unhideWhenUsed="1"/>
+    <w:lsdException w:name="Table Classic 2" w:semiHidden="1" w:unhideWhenUsed="1"/>
+    <w:lsdException w:name="Table Classic 3" w:semiHidden="1" w:unhideWhenUsed="1"/>
+    <w:lsdException w:name="Table Classic 4" w:semiHidden="1" w:unhideWhenUsed="1"/>
+    <w:lsdException w:name="Table Colorful 1" w:semiHidden="1" w:unhideWhenUsed="1"/>
+    <w:lsdException w:name="Table Colorful 2" w:semiHidden="1" w:unhideWhenUsed="1"/>
+    <w:lsdException w:name="Table Colorful 3" w:semiHidden="1" w:unhideWhenUsed="1"/>
+    <w:lsdException w:name="Table Columns 1" w:semiHidden="1" w:unhideWhenUsed="1"/>
+    <w:lsdException w:name="Table Columns 2" w:semiHidden="1" w:unhideWhenUsed="1"/>
+    <w:lsdException w:name="Table Columns 3" w:semiHidden="1" w:unhideWhenUsed="1"/>
+    <w:lsdException w:name="Table Columns 4" w:semiHidden="1" w:unhideWhenUsed="1"/>
+    <w:lsdException w:name="Table Columns 5" w:semiHidden="1" w:unhideWhenUsed="1"/>
+    <w:lsdException w:name="Table Grid 1" w:semiHidden="1" w:unhideWhenUsed="1"/>
+    <w:lsdException w:name="Table Grid 2" w:semiHidden="1" w:unhideWhenUsed="1"/>
+    <w:lsdException w:name="Table Grid 3" w:semiHidden="1" w:unhideWhenUsed="1"/>
+    <w:lsdException w:name="Table Grid 4" w:semiHidden="1" w:unhideWhenUsed="1"/>
+    <w:lsdException w:name="Table Grid 5" w:semiHidden="1" w:unhideWhenUsed="1"/>
+    <w:lsdException w:name="Table Grid 6" w:semiHidden="1" w:unhideWhenUsed="1"/>
+    <w:lsdException w:name="Table Grid 7" w:semiHidden="1" w:unhideWhenUsed="1"/>
+    <w:lsdException w:name="Table Grid 8" w:semiHidden="1" w:unhideWhenUsed="1"/>
+    <w:lsdException w:name="Table List 1" w:semiHidden="1" w:unhideWhenUsed="1"/>
+    <w:lsdException w:name="Table List 2" w:semiHidden="1" w:unhideWhenUsed="1"/>
+    <w:lsdException w:name="Table List 3" w:semiHidden="1" w:unhideWhenUsed="1"/>
+    <w:lsdException w:name="Table List 4" w:semiHidden="1" w:unhideWhenUsed="1"/>
+    <w:lsdException w:name="Table List 5" w:semiHidden="1" w:unhideWhenUsed="1"/>
+    <w:lsdException w:name="Table List 6" w:semiHidden="1" w:unhideWhenUsed="1"/>
+    <w:lsdException w:name="Table List 7" w:semiHidden="1" w:unhideWhenUsed="1"/>
+    <w:lsdException w:name="Table List 8" w:semiHidden="1" w:unhideWhenUsed="1"/>
+    <w:lsdException w:name="Table 3D effects 1" w:semiHidden="1" w:unhideWhenUsed="1"/>
+    <w:lsdException w:name="Table 3D effects 2" w:semiHidden="1" w:unhideWhenUsed="1"/>
+    <w:lsdException w:name="Table 3D effects 3" w:semiHidden="1" w:unhideWhenUsed="1"/>
+    <w:lsdException w:name="Table Contemporary" w:semiHidden="1" w:unhideWhenUsed="1"/>
+    <w:lsdException w:name="Table Elegant" w:semiHidden="1" w:unhideWhenUsed="1"/>
+    <w:lsdException w:name="Table Professional" w:semiHidden="1" w:unhideWhenUsed="1"/>
+    <w:lsdException w:name="Table Subtle 1" w:semiHidden="1" w:unhideWhenUsed="1"/>
+    <w:lsdException w:name="Table Subtle 2" w:semiHidden="1" w:unhideWhenUsed="1"/>
+    <w:lsdException w:name="Table Web 1" w:semiHidden="1" w:unhideWhenUsed="1"/>
+    <w:lsdException w:name="Table Web 2" w:semiHidden="1" w:unhideWhenUsed="1"/>
+    <w:lsdException w:name="Table Web 3" w:semiHidden="1" w:unhideWhenUsed="1"/>
+    <w:lsdException w:name="Balloon Text" w:semiHidden="1" w:unhideWhenUsed="1"/>
+    <w:lsdException w:name="Table Grid" w:semiHidden="1" w:uiPriority="39" w:unhideWhenUsed="1"/>
+    <w:lsdException w:name="Table Theme" w:semiHidden="1" w:unhideWhenUsed="1"/>
+    <w:lsdException w:name="Placeholder Text" w:semiHidden="1"/>
+    <w:lsdException w:name="No Spacing" w:uiPriority="1" w:qFormat="1"/>
+    <w:lsdException w:name="Light Shading" w:uiPriority="60"/>
+    <w:lsdException w:name="Light List" w:uiPriority="61"/>
+    <w:lsdException w:name="Light Grid" w:uiPriority="62"/>
+    <w:lsdException w:name="Medium Shading 1" w:uiPriority="63"/>
+    <w:lsdException w:name="Medium Shading 2" w:uiPriority="64"/>
+    <w:lsdException w:name="Medium List 1" w:uiPriority="65"/>
+    <w:lsdException w:name="Medium List 2" w:uiPriority="66"/>
+    <w:lsdException w:name="Medium Grid 1" w:uiPriority="67"/>
+    <w:lsdException w:name="Medium Grid 2" w:uiPriority="68"/>
+    <w:lsdException w:name="Medium Grid 3" w:uiPriority="69"/>
+    <w:lsdException w:name="Dark List" w:uiPriority="70"/>
+    <w:lsdException w:name="Colorful Shading" w:uiPriority="71"/>
+    <w:lsdException w:name="Colorful List" w:uiPriority="72"/>
+    <w:lsdException w:name="Colorful Grid" w:uiPriority="73"/>
+    <w:lsdException w:name="Light Shading Accent 1" w:uiPriority="60"/>
+    <w:lsdException w:name="Light List Accent 1" w:uiPriority="61"/>
+    <w:lsdException w:name="Light Grid Accent 1" w:uiPriority="62"/>
+    <w:lsdException w:name="Medium Shading 1 Accent 1" w:uiPriority="63"/>
+    <w:lsdException w:name="Medium Shading 2 Accent 1" w:uiPriority="64"/>
+    <w:lsdException w:name="Medium List 1 Accent 1" w:uiPriority="65"/>
+    <w:lsdException w:name="Revision" w:semiHidden="1"/>
+    <w:lsdException w:name="List Paragraph" w:uiPriority="34" w:qFormat="1"/>
+    <w:lsdException w:name="Quote" w:uiPriority="29" w:qFormat="1"/>
+    <w:lsdException w:name="Intense Quote" w:uiPriority="30" w:qFormat="1"/>
+    <w:lsdException w:name="Medium List 2 Accent 1" w:uiPriority="66"/>
+    <w:lsdException w:name="Medium Grid 1 Accent 1" w:uiPriority="67"/>
+    <w:lsdException w:name="Medium Grid 2 Accent 1" w:uiPriority="68"/>
+    <w:lsdException w:name="Medium Grid 3 Accent 1" w:uiPriority="69"/>
+    <w:lsdException w:name="Dark List Accent 1" w:uiPriority="70"/>
+    <w:lsdException w:name="Colorful Shading Accent 1" w:uiPriority="71"/>
+    <w:lsdException w:name="Colorful List Accent 1" w:uiPriority="72"/>
+    <w:lsdException w:name="Colorful Grid Accent 1" w:uiPriority="73"/>
+    <w:lsdException w:name="Light Shading Accent 2" w:uiPriority="60"/>
+    <w:lsdException w:name="Light List Accent 2" w:uiPriority="61"/>
+    <w:lsdException w:name="Light Grid Accent 2" w:uiPriority="62"/>
+    <w:lsdException w:name="Medium Shading 1 Accent 2" w:uiPriority="63"/>
+    <w:lsdException w:name="Medium Shading 2 Accent 2" w:uiPriority="64"/>
+    <w:lsdException w:name="Medium List 1 Accent 2" w:uiPriority="65"/>
+    <w:lsdException w:name="Medium List 2 Accent 2" w:uiPriority="66"/>
+    <w:lsdException w:name="Medium Grid 1 Accent 2" w:uiPriority="67"/>
+    <w:lsdException w:name="Medium Grid 2 Accent 2" w:uiPriority="68"/>
+    <w:lsdException w:name="Medium Grid 3 Accent 2" w:uiPriority="69"/>
+    <w:lsdException w:name="Dark List Accent 2" w:uiPriority="70"/>
+    <w:lsdException w:name="Colorful Shading Accent 2" w:uiPriority="71"/>
+    <w:lsdException w:name="Colorful List Accent 2" w:uiPriority="72"/>
+    <w:lsdException w:name="Colorful Grid Accent 2" w:uiPriority="73"/>
+    <w:lsdException w:name="Light Shading Accent 3" w:uiPriority="60"/>
+    <w:lsdException w:name="Light List Accent 3" w:uiPriority="61"/>
+    <w:lsdException w:name="Light Grid Accent 3" w:uiPriority="62"/>
+    <w:lsdException w:name="Medium Shading 1 Accent 3" w:uiPriority="63"/>
+    <w:lsdException w:name="Medium Shading 2 Accent 3" w:uiPriority="64"/>
+    <w:lsdException w:name="Medium List 1 Accent 3" w:uiPriority="65"/>
+    <w:lsdException w:name="Medium List 2 Accent 3" w:uiPriority="66"/>
+    <w:lsdException w:name="Medium Grid 1 Accent 3" w:uiPriority="67"/>
+    <w:lsdException w:name="Medium Grid 2 Accent 3" w:uiPriority="68"/>
+    <w:lsdException w:name="Medium Grid 3 Accent 3" w:uiPriority="69"/>
+    <w:lsdException w:name="Dark List Accent 3" w:uiPriority="70"/>
+    <w:lsdException w:name="Colorful Shading Accent 3" w:uiPriority="71"/>
+    <w:lsdException w:name="Colorful List Accent 3" w:uiPriority="72"/>
+    <w:lsdException w:name="Colorful Grid Accent 3" w:uiPriority="73"/>
+    <w:lsdException w:name="Light Shading Accent 4" w:uiPriority="60"/>
+    <w:lsdException w:name="Light List Accent 4" w:uiPriority="61"/>
+    <w:lsdException w:name="Light Grid Accent 4" w:uiPriority="62"/>
+    <w:lsdException w:name="Medium Shading 1 Accent 4" w:uiPriority="63"/>
+    <w:lsdException w:name="Medium Shading 2 Accent 4" w:uiPriority="64"/>
+    <w:lsdException w:name="Medium List 1 Accent 4" w:uiPriority="65"/>
+    <w:lsdException w:name="Medium List 2 Accent 4" w:uiPriority="66"/>
+    <w:lsdException w:name="Medium Grid 1 Accent 4" w:uiPriority="67"/>
+    <w:lsdException w:name="Medium Grid 2 Accent 4" w:uiPriority="68"/>
+    <w:lsdException w:name="Medium Grid 3 Accent 4" w:uiPriority="69"/>
+    <w:lsdException w:name="Dark List Accent 4" w:uiPriority="70"/>
+    <w:lsdException w:name="Colorful Shading Accent 4" w:uiPriority="71"/>
+    <w:lsdException w:name="Colorful List Accent 4" w:uiPriority="72"/>
+    <w:lsdException w:name="Colorful Grid Accent 4" w:uiPriority="73"/>
+    <w:lsdException w:name="Light Shading Accent 5" w:uiPriority="60"/>
+    <w:lsdException w:name="Light List Accent 5" w:uiPriority="61"/>
+    <w:lsdException w:name="Light Grid Accent 5" w:uiPriority="62"/>
+    <w:lsdException w:name="Medium Shading 1 Accent 5" w:uiPriority="63"/>
+    <w:lsdException w:name="Medium Shading 2 Accent 5" w:uiPriority="64"/>
+    <w:lsdException w:name="Medium List 1 Accent 5" w:uiPriority="65"/>
+    <w:lsdException w:name="Medium List 2 Accent 5" w:uiPriority="66"/>
+    <w:lsdException w:name="Medium Grid 1 Accent 5" w:uiPriority="67"/>
+    <w:lsdException w:name="Medium Grid 2 Accent 5" w:uiPriority="68"/>
+    <w:lsdException w:name="Medium Grid 3 Accent 5" w:uiPriority="69"/>
+    <w:lsdException w:name="Dark List Accent 5" w:uiPriority="70"/>
+    <w:lsdException w:name="Colorful Shading Accent 5" w:uiPriority="71"/>
+    <w:lsdException w:name="Colorful List Accent 5" w:uiPriority="72"/>
+    <w:lsdException w:name="Colorful Grid Accent 5" w:uiPriority="73"/>
+    <w:lsdException w:name="Light Shading Accent 6" w:uiPriority="60"/>
+    <w:lsdException w:name="Light List Accent 6" w:uiPriority="61"/>
+    <w:lsdException w:name="Light Grid Accent 6" w:uiPriority="62"/>
+    <w:lsdException w:name="Medium Shading 1 Accent 6" w:uiPriority="63"/>
+    <w:lsdException w:name="Medium Shading 2 Accent 6" w:uiPriority="64"/>
+    <w:lsdException w:name="Medium List 1 Accent 6" w:uiPriority="65"/>
+    <w:lsdException w:name="Medium List 2 Accent 6" w:uiPriority="66"/>
+    <w:lsdException w:name="Medium Grid 1 Accent 6" w:uiPriority="67"/>
+    <w:lsdException w:name="Medium Grid 2 Accent 6" w:uiPriority="68"/>
+    <w:lsdException w:name="Medium Grid 3 Accent 6" w:uiPriority="69"/>
+    <w:lsdException w:name="Dark List Accent 6" w:uiPriority="70"/>
+    <w:lsdException w:name="Colorful Shading Accent 6" w:uiPriority="71"/>
+    <w:lsdException w:name="Colorful List Accent 6" w:uiPriority="72"/>
+    <w:lsdException w:name="Colorful Grid Accent 6" w:uiPriority="73"/>
+    <w:lsdException w:name="Subtle Emphasis" w:uiPriority="19" w:qFormat="1"/>
+    <w:lsdException w:name="Intense Emphasis" w:uiPriority="21" w:qFormat="1"/>
+    <w:lsdException w:name="Subtle Reference" w:uiPriority="31" w:qFormat="1"/>
+    <w:lsdException w:name="Intense Reference" w:uiPriority="32" w:qFormat="1"/>
+    <w:lsdException w:name="Book Title" w:uiPriority="33" w:qFormat="1"/>
+    <w:lsdException w:name="Bibliography" w:semiHidden="1" w:uiPriority="37" w:unhideWhenUsed="1"/>
+    <w:lsdException w:name="TOC Heading" w:semiHidden="1" w:uiPriority="39" w:unhideWhenUsed="1" w:qFormat="1"/>
+    <w:lsdException w:name="Plain Table 1" w:uiPriority="41"/>
+    <w:lsdException w:name="Plain Table 2" w:uiPriority="42"/>
+    <w:lsdException w:name="Plain Table 3" w:uiPriority="43"/>
+    <w:lsdException w:name="Plain Table 4" w:uiPriority="44"/>
+    <w:lsdException w:name="Plain Table 5" w:uiPriority="45"/>
+    <w:lsdException w:name="Grid Table Light" w:uiPriority="40"/>
+    <w:lsdException w:name="Grid Table 1 Light" w:uiPriority="46"/>
+    <w:lsdException w:name="Grid Table 2" w:uiPriority="47"/>
+    <w:lsdException w:name="Grid Table 3" w:uiPriority="48"/>
+    <w:lsdException w:name="Grid Table 4" w:uiPriority="49"/>
+    <w:lsdException w:name="Grid Table 5 Dark" w:uiPriority="50"/>
+    <w:lsdException w:name="Grid Table 6 Colorful" w:uiPriority="51"/>
+    <w:lsdException w:name="Grid Table 7 Colorful" w:uiPriority="52"/>
+    <w:lsdException w:name="Grid Table 1 Light Accent 1" w:uiPriority="46"/>
+    <w:lsdException w:name="Grid Table 2 Accent 1" w:uiPriority="47"/>
+    <w:lsdException w:name="Grid Table 3 Accent 1" w:uiPriority="48"/>
+    <w:lsdException w:name="Grid Table 4 Accent 1" w:uiPriority="49"/>
+    <w:lsdException w:name="Grid Table 5 Dark Accent 1" w:uiPriority="50"/>
+    <w:lsdException w:name="Grid Table 6 Colorful Accent 1" w:uiPriority="51"/>
+    <w:lsdException w:name="Grid Table 7 Colorful Accent 1" w:uiPriority="52"/>
+    <w:lsdException w:name="Grid Table 1 Light Accent 2" w:uiPriority="46"/>
+    <w:lsdException w:name="Grid Table 2 Accent 2" w:uiPriority="47"/>
+    <w:lsdException w:name="Grid Table 3 Accent 2" w:uiPriority="48"/>
+    <w:lsdException w:name="Grid Table 4 Accent 2" w:uiPriority="49"/>
+    <w:lsdException w:name="Grid Table 5 Dark Accent 2" w:uiPriority="50"/>
+    <w:lsdException w:name="Grid Table 6 Colorful Accent 2" w:uiPriority="51"/>
+    <w:lsdException w:name="Grid Table 7 Colorful Accent 2" w:uiPriority="52"/>
+    <w:lsdException w:name="Grid Table 1 Light Accent 3" w:uiPriority="46"/>
+    <w:lsdException w:name="Grid Table 2 Accent 3" w:uiPriority="47"/>
+    <w:lsdException w:name="Grid Table 3 Accent 3" w:uiPriority="48"/>
+    <w:lsdException w:name="Grid Table 4 Accent 3" w:uiPriority="49"/>
+    <w:lsdException w:name="Grid Table 5 Dark Accent 3" w:uiPriority="50"/>
+    <w:lsdException w:name="Grid Table 6 Colorful Accent 3" w:uiPriority="51"/>
+    <w:lsdException w:name="Grid Table 7 Colorful Accent 3" w:uiPriority="52"/>
+    <w:lsdException w:name="Grid Table 1 Light Accent 4" w:uiPriority="46"/>
+    <w:lsdException w:name="Grid Table 2 Accent 4" w:uiPriority="47"/>
+    <w:lsdException w:name="Grid Table 3 Accent 4" w:uiPriority="48"/>
+    <w:lsdException w:name="Grid Table 4 Accent 4" w:uiPriority="49"/>
+    <w:lsdException w:name="Grid Table 5 Dark Accent 4" w:uiPriority="50"/>
+    <w:lsdException w:name="Grid Table 6 Colorful Accent 4" w:uiPriority="51"/>
+    <w:lsdException w:name="Grid Table 7 Colorful Accent 4" w:uiPriority="52"/>
+    <w:lsdException w:name="Grid Table 1 Light Accent 5" w:uiPriority="46"/>
+    <w:lsdException w:name="Grid Table 2 Accent 5" w:uiPriority="47"/>
+    <w:lsdException w:name="Grid Table 3 Accent 5" w:uiPriority="48"/>
+    <w:lsdException w:name="Grid Table 4 Accent 5" w:uiPriority="49"/>
+    <w:lsdException w:name="Grid Table 5 Dark Accent 5" w:uiPriority="50"/>
+    <w:lsdException w:name="Grid Table 6 Colorful Accent 5" w:uiPriority="51"/>
+    <w:lsdException w:name="Grid Table 7 Colorful Accent 5" w:uiPriority="52"/>
+    <w:lsdException w:name="Grid Table 1 Light Accent 6" w:uiPriority="46"/>
+    <w:lsdException w:name="Grid Table 2 Accent 6" w:uiPriority="47"/>
+    <w:lsdException w:name="Grid Table 3 Accent 6" w:uiPriority="48"/>
+    <w:lsdException w:name="Grid Table 4 Accent 6" w:uiPriority="49"/>
+    <w:lsdException w:name="Grid Table 5 Dark Accent 6" w:uiPriority="50"/>
+    <w:lsdException w:name="Grid Table 6 Colorful Accent 6" w:uiPriority="51"/>
+    <w:lsdException w:name="Grid Table 7 Colorful Accent 6" w:uiPriority="52"/>
+    <w:lsdException w:name="List Table 1 Light" w:uiPriority="46"/>
+    <w:lsdException w:name="List Table 2" w:uiPriority="47"/>
+    <w:lsdException w:name="List Table 3" w:uiPriority="48"/>
+    <w:lsdException w:name="List Table 4" w:uiPriority="49"/>
+    <w:lsdException w:name="List Table 5 Dark" w:uiPriority="50"/>
+    <w:lsdException w:name="List Table 6 Colorful" w:uiPriority="51"/>
+    <w:lsdException w:name="List Table 7 Colorful" w:uiPriority="52"/>
+    <w:lsdException w:name="List Table 1 Light Accent 1" w:uiPriority="46"/>
+    <w:lsdException w:name="List Table 2 Accent 1" w:uiPriority="47"/>
+    <w:lsdException w:name="List Table 3 Accent 1" w:uiPriority="48"/>
+    <w:lsdException w:name="List Table 4 Accent 1" w:uiPriority="49"/>
+    <w:lsdException w:name="List Table 5 Dark Accent 1" w:uiPriority="50"/>
+    <w:lsdException w:name="List Table 6 Colorful Accent 1" w:uiPriority="51"/>
+    <w:lsdException w:name="List Table 7 Colorful Accent 1" w:uiPriority="52"/>
+    <w:lsdException w:name="List Table 1 Light Accent 2" w:uiPriority="46"/>
+    <w:lsdException w:name="List Table 2 Accent 2" w:uiPriority="47"/>
+    <w:lsdException w:name="List Table 3 Accent 2" w:uiPriority="48"/>
+    <w:lsdException w:name="List Table 4 Accent 2" w:uiPriority="49"/>
+    <w:lsdException w:name="List Table 5 Dark Accent 2" w:uiPriority="50"/>
+    <w:lsdException w:name="List Table 6 Colorful Accent 2" w:uiPriority="51"/>
+    <w:lsdException w:name="List Table 7 Colorful Accent 2" w:uiPriority="52"/>
+    <w:lsdException w:name="List Table 1 Light Accent 3" w:uiPriority="46"/>
+    <w:lsdException w:name="List Table 2 Accent 3" w:uiPriority="47"/>
+    <w:lsdException w:name="List Table 3 Accent 3" w:uiPriority="48"/>
+    <w:lsdException w:name="List Table 4 Accent 3" w:uiPriority="49"/>
+    <w:lsdException w:name="List Table 5 Dark Accent 3" w:uiPriority="50"/>
+    <w:lsdException w:name="List Table 6 Colorful Accent 3" w:uiPriority="51"/>
+    <w:lsdException w:name="List Table 7 Colorful Accent 3" w:uiPriority="52"/>
+    <w:lsdException w:name="List Table 1 Light Accent 4" w:uiPriority="46"/>
+    <w:lsdException w:name="List Table 2 Accent 4" w:uiPriority="47"/>
+    <w:lsdException w:name="List Table 3 Accent 4" w:uiPriority="48"/>
+    <w:lsdException w:name="List Table 4 Accent 4" w:uiPriority="49"/>
+    <w:lsdException w:name="List Table 5 Dark Accent 4" w:uiPriority="50"/>
+    <w:lsdException w:name="List Table 6 Colorful Accent 4" w:uiPriority="51"/>
+    <w:lsdException w:name="List Table 7 Colorful Accent 4" w:uiPriority="52"/>
+    <w:lsdException w:name="List Table 1 Light Accent 5" w:uiPriority="46"/>
+    <w:lsdException w:name="List Table 2 Accent 5" w:uiPriority="47"/>
+    <w:lsdException w:name="List Table 3 Accent 5" w:uiPriority="48"/>
+    <w:lsdException w:name="List Table 4 Accent 5" w:uiPriority="49"/>
+    <w:lsdException w:name="List Table 5 Dark Accent 5" w:uiPriority="50"/>
+    <w:lsdException w:name="List Table 6 Colorful Accent 5" w:uiPriority="51"/>
+    <w:lsdException w:name="List Table 7 Colorful Accent 5" w:uiPriority="52"/>
+    <w:lsdException w:name="List Table 1 Light Accent 6" w:uiPriority="46"/>
+    <w:lsdException w:name="List Table 2 Accent 6" w:uiPriority="47"/>
+    <w:lsdException w:name="List Table 3 Accent 6" w:uiPriority="48"/>
+    <w:lsdException w:name="List Table 4 Accent 6" w:uiPriority="49"/>
+    <w:lsdException w:name="List Table 5 Dark Accent 6" w:uiPriority="50"/>
+    <w:lsdException w:name="List Table 6 Colorful Accent 6" w:uiPriority="51"/>
+    <w:lsdException w:name="List Table 7 Colorful Accent 6" w:uiPriority="52"/>
+    <w:lsdException w:name="Mention" w:semiHidden="1" w:unhideWhenUsed="1"/>
+    <w:lsdException w:name="Smart Hyperlink" w:semiHidden="1" w:unhideWhenUsed="1"/>
+    <w:lsdException w:name="Hashtag" w:semiHidden="1" w:unhideWhenUsed="1"/>
+    <w:lsdException w:name="Unresolved Mention" w:semiHidden="1" w:unhideWhenUsed="1"/>
+    <w:lsdException w:name="Smart Link" w:semiHidden="1" w:unhideWhenUsed="1"/>
   </w:latentStyles>
   <w:style w:type="paragraph" w:default="1" w:styleId="a">
     <w:name w:val="Normal"/>
@@ -17784,7 +17878,7 @@
   <a:extraClrSchemeLst/>
   <a:extLst>
     <a:ext uri="{05A4C25C-085E-4340-85A3-A5531E510DB2}">
-      <thm15:themeFamily xmlns:thm15="http://schemas.microsoft.com/office/thememl/2012/main" xmlns="" name="Office Theme" id="{62F939B6-93AF-4DB8-9C6B-D6C7DFDC589F}" vid="{4A3C46E8-61CC-4603-A589-7422A47A8E4A}"/>
+      <thm15:themeFamily xmlns:thm15="http://schemas.microsoft.com/office/thememl/2012/main" name="Office Theme" id="{62F939B6-93AF-4DB8-9C6B-D6C7DFDC589F}" vid="{4A3C46E8-61CC-4603-A589-7422A47A8E4A}"/>
     </a:ext>
   </a:extLst>
 </a:theme>
@@ -17795,7 +17889,7 @@
 </file>
 
 <file path=customXml/itemProps1.xml><?xml version="1.0" encoding="utf-8"?>
-<ds:datastoreItem xmlns:ds="http://schemas.openxmlformats.org/officeDocument/2006/customXml" ds:itemID="{91148FE1-D4F9-422F-AE53-C4DAB1EFE47B}">
+<ds:datastoreItem xmlns:ds="http://schemas.openxmlformats.org/officeDocument/2006/customXml" ds:itemID="{09A6C8E7-83F4-6D4C-8862-ED2B9035CA38}">
   <ds:schemaRefs>
     <ds:schemaRef ds:uri="http://schemas.openxmlformats.org/officeDocument/2006/bibliography"/>
   </ds:schemaRefs>

</xml_diff>

<commit_message>
Add regularzation for overfitting
Add regularzation for overfitting
to 1_hidden_layer
</commit_message>
<xml_diff>
--- a/doc/back_propagation_multilayers.docx
+++ b/doc/back_propagation_multilayers.docx
@@ -675,6 +675,174 @@
             </w:rPr>
             <m:t xml:space="preserve">                   eq. 0.4</m:t>
           </m:r>
+          <m:r>
+            <w:rPr>
+              <w:rFonts w:ascii="Cambria Math" w:hAnsi="Cambria Math"/>
+              <w:sz w:val="18"/>
+              <w:szCs w:val="18"/>
+            </w:rPr>
+            <m:t xml:space="preserve"> ,      </m:t>
+          </m:r>
+          <m:sSubSup>
+            <m:sSubSupPr>
+              <m:ctrlPr>
+                <w:rPr>
+                  <w:rFonts w:ascii="Cambria Math" w:hAnsi="Cambria Math"/>
+                  <w:i/>
+                  <w:iCs/>
+                  <w:sz w:val="18"/>
+                  <w:szCs w:val="18"/>
+                </w:rPr>
+              </m:ctrlPr>
+            </m:sSubSupPr>
+            <m:e>
+              <m:r>
+                <w:rPr>
+                  <w:rFonts w:ascii="Cambria Math" w:hAnsi="Cambria Math"/>
+                  <w:sz w:val="18"/>
+                  <w:szCs w:val="18"/>
+                </w:rPr>
+                <m:t>h</m:t>
+              </m:r>
+            </m:e>
+            <m:sub>
+              <m:r>
+                <w:rPr>
+                  <w:rFonts w:ascii="Cambria Math" w:hAnsi="Cambria Math"/>
+                  <w:sz w:val="18"/>
+                  <w:szCs w:val="18"/>
+                </w:rPr>
+                <m:t>j</m:t>
+              </m:r>
+            </m:sub>
+            <m:sup>
+              <m:r>
+                <w:rPr>
+                  <w:rFonts w:ascii="Cambria Math" w:hAnsi="Cambria Math"/>
+                  <w:sz w:val="18"/>
+                  <w:szCs w:val="18"/>
+                </w:rPr>
+                <m:t>0</m:t>
+              </m:r>
+            </m:sup>
+          </m:sSubSup>
+          <m:r>
+            <w:rPr>
+              <w:rFonts w:ascii="Cambria Math" w:hAnsi="Cambria Math"/>
+              <w:sz w:val="18"/>
+              <w:szCs w:val="18"/>
+            </w:rPr>
+            <m:t>=</m:t>
+          </m:r>
+          <m:func>
+            <m:funcPr>
+              <m:ctrlPr>
+                <w:rPr>
+                  <w:rFonts w:ascii="Cambria Math" w:hAnsi="Cambria Math"/>
+                  <w:i/>
+                  <w:sz w:val="18"/>
+                  <w:szCs w:val="18"/>
+                </w:rPr>
+              </m:ctrlPr>
+            </m:funcPr>
+            <m:fName>
+              <m:r>
+                <m:rPr>
+                  <m:sty m:val="p"/>
+                </m:rPr>
+                <w:rPr>
+                  <w:rFonts w:ascii="Cambria Math" w:hAnsi="Cambria Math"/>
+                  <w:sz w:val="18"/>
+                  <w:szCs w:val="18"/>
+                </w:rPr>
+                <m:t>max</m:t>
+              </m:r>
+            </m:fName>
+            <m:e>
+              <m:d>
+                <m:dPr>
+                  <m:ctrlPr>
+                    <w:rPr>
+                      <w:rFonts w:ascii="Cambria Math" w:hAnsi="Cambria Math"/>
+                      <w:i/>
+                      <w:sz w:val="18"/>
+                      <w:szCs w:val="18"/>
+                    </w:rPr>
+                  </m:ctrlPr>
+                </m:dPr>
+                <m:e>
+                  <m:r>
+                    <w:rPr>
+                      <w:rFonts w:ascii="Cambria Math" w:hAnsi="Cambria Math"/>
+                      <w:sz w:val="18"/>
+                      <w:szCs w:val="18"/>
+                    </w:rPr>
+                    <m:t xml:space="preserve">0, </m:t>
+                  </m:r>
+                  <m:sSubSup>
+                    <m:sSubSupPr>
+                      <m:ctrlPr>
+                        <w:rPr>
+                          <w:rFonts w:ascii="Cambria Math" w:hAnsi="Cambria Math"/>
+                          <w:i/>
+                          <w:iCs/>
+                          <w:sz w:val="18"/>
+                          <w:szCs w:val="18"/>
+                        </w:rPr>
+                      </m:ctrlPr>
+                    </m:sSubSupPr>
+                    <m:e>
+                      <m:r>
+                        <w:rPr>
+                          <w:rFonts w:ascii="Cambria Math" w:hAnsi="Cambria Math"/>
+                          <w:sz w:val="18"/>
+                          <w:szCs w:val="18"/>
+                        </w:rPr>
+                        <m:t>Z</m:t>
+                      </m:r>
+                    </m:e>
+                    <m:sub>
+                      <m:r>
+                        <w:rPr>
+                          <w:rFonts w:ascii="Cambria Math" w:hAnsi="Cambria Math"/>
+                          <w:sz w:val="18"/>
+                          <w:szCs w:val="18"/>
+                        </w:rPr>
+                        <m:t>j</m:t>
+                      </m:r>
+                    </m:sub>
+                    <m:sup>
+                      <m:r>
+                        <w:rPr>
+                          <w:rFonts w:ascii="Cambria Math" w:hAnsi="Cambria Math"/>
+                          <w:sz w:val="18"/>
+                          <w:szCs w:val="18"/>
+                        </w:rPr>
+                        <m:t>0</m:t>
+                      </m:r>
+                    </m:sup>
+                  </m:sSubSup>
+                  <m:ctrlPr>
+                    <w:rPr>
+                      <w:rFonts w:ascii="Cambria Math" w:hAnsi="Cambria Math"/>
+                      <w:i/>
+                      <w:iCs/>
+                      <w:sz w:val="18"/>
+                      <w:szCs w:val="18"/>
+                    </w:rPr>
+                  </m:ctrlPr>
+                </m:e>
+              </m:d>
+            </m:e>
+          </m:func>
+          <m:r>
+            <w:rPr>
+              <w:rFonts w:ascii="Cambria Math" w:hAnsi="Cambria Math"/>
+              <w:sz w:val="18"/>
+              <w:szCs w:val="18"/>
+            </w:rPr>
+            <m:t xml:space="preserve">             eq. 0.4.1</m:t>
+          </m:r>
         </m:oMath>
       </m:oMathPara>
     </w:p>
@@ -1220,6 +1388,190 @@
               <w:szCs w:val="18"/>
             </w:rPr>
             <m:t xml:space="preserve">                    eq. 0.8</m:t>
+          </m:r>
+          <m:r>
+            <w:rPr>
+              <w:rFonts w:ascii="Cambria Math" w:hAnsi="Cambria Math"/>
+              <w:sz w:val="18"/>
+              <w:szCs w:val="18"/>
+            </w:rPr>
+            <m:t xml:space="preserve"> ,  </m:t>
+          </m:r>
+          <m:sSubSup>
+            <m:sSubSupPr>
+              <m:ctrlPr>
+                <w:rPr>
+                  <w:rFonts w:ascii="Cambria Math" w:hAnsi="Cambria Math"/>
+                  <w:i/>
+                  <w:iCs/>
+                  <w:sz w:val="18"/>
+                  <w:szCs w:val="18"/>
+                </w:rPr>
+              </m:ctrlPr>
+            </m:sSubSupPr>
+            <m:e>
+              <m:r>
+                <w:rPr>
+                  <w:rFonts w:ascii="Cambria Math" w:hAnsi="Cambria Math"/>
+                  <w:sz w:val="18"/>
+                  <w:szCs w:val="18"/>
+                </w:rPr>
+                <m:t>h</m:t>
+              </m:r>
+            </m:e>
+            <m:sub>
+              <m:r>
+                <w:rPr>
+                  <w:rFonts w:ascii="Cambria Math" w:hAnsi="Cambria Math"/>
+                  <w:sz w:val="18"/>
+                  <w:szCs w:val="18"/>
+                </w:rPr>
+                <m:t>k</m:t>
+              </m:r>
+            </m:sub>
+            <m:sup>
+              <m:r>
+                <w:rPr>
+                  <w:rFonts w:ascii="Cambria Math" w:hAnsi="Cambria Math"/>
+                  <w:sz w:val="18"/>
+                  <w:szCs w:val="18"/>
+                </w:rPr>
+                <m:t>1</m:t>
+              </m:r>
+            </m:sup>
+          </m:sSubSup>
+          <m:r>
+            <w:rPr>
+              <w:rFonts w:ascii="Cambria Math" w:hAnsi="Cambria Math"/>
+              <w:sz w:val="18"/>
+              <w:szCs w:val="18"/>
+            </w:rPr>
+            <m:t>=</m:t>
+          </m:r>
+          <m:func>
+            <m:funcPr>
+              <m:ctrlPr>
+                <w:rPr>
+                  <w:rFonts w:ascii="Cambria Math" w:hAnsi="Cambria Math"/>
+                  <w:i/>
+                  <w:sz w:val="18"/>
+                  <w:szCs w:val="18"/>
+                </w:rPr>
+              </m:ctrlPr>
+            </m:funcPr>
+            <m:fName>
+              <m:r>
+                <m:rPr>
+                  <m:sty m:val="p"/>
+                </m:rPr>
+                <w:rPr>
+                  <w:rFonts w:ascii="Cambria Math" w:hAnsi="Cambria Math"/>
+                  <w:sz w:val="18"/>
+                  <w:szCs w:val="18"/>
+                </w:rPr>
+                <m:t>max</m:t>
+              </m:r>
+            </m:fName>
+            <m:e>
+              <m:d>
+                <m:dPr>
+                  <m:ctrlPr>
+                    <w:rPr>
+                      <w:rFonts w:ascii="Cambria Math" w:hAnsi="Cambria Math"/>
+                      <w:i/>
+                      <w:sz w:val="18"/>
+                      <w:szCs w:val="18"/>
+                    </w:rPr>
+                  </m:ctrlPr>
+                </m:dPr>
+                <m:e>
+                  <m:r>
+                    <w:rPr>
+                      <w:rFonts w:ascii="Cambria Math" w:hAnsi="Cambria Math"/>
+                      <w:sz w:val="18"/>
+                      <w:szCs w:val="18"/>
+                    </w:rPr>
+                    <m:t xml:space="preserve">0, </m:t>
+                  </m:r>
+                  <m:sSubSup>
+                    <m:sSubSupPr>
+                      <m:ctrlPr>
+                        <w:rPr>
+                          <w:rFonts w:ascii="Cambria Math" w:hAnsi="Cambria Math"/>
+                          <w:i/>
+                          <w:iCs/>
+                          <w:sz w:val="18"/>
+                          <w:szCs w:val="18"/>
+                        </w:rPr>
+                      </m:ctrlPr>
+                    </m:sSubSupPr>
+                    <m:e>
+                      <m:r>
+                        <w:rPr>
+                          <w:rFonts w:ascii="Cambria Math" w:hAnsi="Cambria Math"/>
+                          <w:sz w:val="18"/>
+                          <w:szCs w:val="18"/>
+                        </w:rPr>
+                        <m:t>Z</m:t>
+                      </m:r>
+                    </m:e>
+                    <m:sub>
+                      <m:r>
+                        <w:rPr>
+                          <w:rFonts w:ascii="Cambria Math" w:hAnsi="Cambria Math"/>
+                          <w:sz w:val="18"/>
+                          <w:szCs w:val="18"/>
+                        </w:rPr>
+                        <m:t>k</m:t>
+                      </m:r>
+                    </m:sub>
+                    <m:sup>
+                      <m:r>
+                        <w:rPr>
+                          <w:rFonts w:ascii="Cambria Math" w:hAnsi="Cambria Math"/>
+                          <w:sz w:val="18"/>
+                          <w:szCs w:val="18"/>
+                        </w:rPr>
+                        <m:t>1</m:t>
+                      </m:r>
+                    </m:sup>
+                  </m:sSubSup>
+                  <m:ctrlPr>
+                    <w:rPr>
+                      <w:rFonts w:ascii="Cambria Math" w:hAnsi="Cambria Math"/>
+                      <w:i/>
+                      <w:iCs/>
+                      <w:sz w:val="18"/>
+                      <w:szCs w:val="18"/>
+                    </w:rPr>
+                  </m:ctrlPr>
+                </m:e>
+              </m:d>
+            </m:e>
+          </m:func>
+          <m:r>
+            <w:rPr>
+              <w:rFonts w:ascii="Cambria Math" w:hAnsi="Cambria Math"/>
+              <w:sz w:val="18"/>
+              <w:szCs w:val="18"/>
+            </w:rPr>
+            <m:t xml:space="preserve">             eq. 0.</m:t>
+          </m:r>
+          <m:r>
+            <w:rPr>
+              <w:rFonts w:ascii="Cambria Math" w:hAnsi="Cambria Math"/>
+              <w:sz w:val="18"/>
+              <w:szCs w:val="18"/>
+            </w:rPr>
+            <m:t>8</m:t>
+          </m:r>
+          <m:r>
+            <w:rPr>
+              <w:rFonts w:ascii="Cambria Math" w:hAnsi="Cambria Math"/>
+              <w:sz w:val="18"/>
+              <w:szCs w:val="18"/>
+            </w:rPr>
+            <m:t>.1</m:t>
           </m:r>
         </m:oMath>
       </m:oMathPara>
@@ -6421,6 +6773,8 @@
           </m:r>
         </m:oMath>
       </m:oMathPara>
+      <w:bookmarkStart w:id="0" w:name="_GoBack"/>
+      <w:bookmarkEnd w:id="0"/>
     </w:p>
     <w:p>
       <m:oMathPara>
@@ -6739,8 +7093,252 @@
             </w:rPr>
             <m:t xml:space="preserve">               eq. 1.4</m:t>
           </m:r>
+          <m:r>
+            <w:rPr>
+              <w:rFonts w:ascii="Cambria Math" w:hAnsi="Cambria Math"/>
+            </w:rPr>
+            <m:t xml:space="preserve">   </m:t>
+          </m:r>
         </m:oMath>
       </m:oMathPara>
+    </w:p>
+    <w:p>
+      <w:pPr>
+        <w:ind w:firstLineChars="50" w:firstLine="100"/>
+        <w:jc w:val="center"/>
+      </w:pPr>
+      <m:oMathPara>
+        <m:oMathParaPr>
+          <m:jc m:val="left"/>
+        </m:oMathParaPr>
+        <m:oMath>
+          <m:sSubSup>
+            <m:sSubSupPr>
+              <m:ctrlPr>
+                <w:rPr>
+                  <w:rFonts w:ascii="Cambria Math" w:hAnsi="Cambria Math"/>
+                </w:rPr>
+              </m:ctrlPr>
+            </m:sSubSupPr>
+            <m:e>
+              <m:r>
+                <w:rPr>
+                  <w:rFonts w:ascii="Cambria Math" w:hAnsi="Cambria Math"/>
+                </w:rPr>
+                <m:t>W</m:t>
+              </m:r>
+            </m:e>
+            <m:sub>
+              <m:r>
+                <w:rPr>
+                  <w:rFonts w:ascii="Cambria Math" w:hAnsi="Cambria Math"/>
+                </w:rPr>
+                <m:t>kl</m:t>
+              </m:r>
+            </m:sub>
+            <m:sup>
+              <m:r>
+                <w:rPr>
+                  <w:rFonts w:ascii="Cambria Math" w:hAnsi="Cambria Math"/>
+                </w:rPr>
+                <m:t>2</m:t>
+              </m:r>
+            </m:sup>
+          </m:sSubSup>
+          <m:r>
+            <w:rPr>
+              <w:rFonts w:ascii="Cambria Math" w:hAnsi="Cambria Math"/>
+            </w:rPr>
+            <m:t>=</m:t>
+          </m:r>
+          <m:d>
+            <m:dPr>
+              <m:ctrlPr>
+                <w:rPr>
+                  <w:rFonts w:ascii="Cambria Math" w:hAnsi="Cambria Math"/>
+                  <w:i/>
+                </w:rPr>
+              </m:ctrlPr>
+            </m:dPr>
+            <m:e>
+              <m:r>
+                <w:rPr>
+                  <w:rFonts w:ascii="Cambria Math" w:hAnsi="Cambria Math"/>
+                </w:rPr>
+                <m:t>1-</m:t>
+              </m:r>
+              <m:r>
+                <w:rPr>
+                  <w:rFonts w:ascii="Cambria Math" w:hAnsi="Cambria Math"/>
+                </w:rPr>
+                <m:t>α</m:t>
+              </m:r>
+              <m:r>
+                <w:rPr>
+                  <w:rFonts w:ascii="Cambria Math" w:hAnsi="Cambria Math"/>
+                </w:rPr>
+                <m:t>*</m:t>
+              </m:r>
+              <m:f>
+                <m:fPr>
+                  <m:ctrlPr>
+                    <w:rPr>
+                      <w:rFonts w:ascii="Cambria Math" w:hAnsi="Cambria Math"/>
+                      <w:i/>
+                    </w:rPr>
+                  </m:ctrlPr>
+                </m:fPr>
+                <m:num>
+                  <m:r>
+                    <w:rPr>
+                      <w:rFonts w:ascii="Cambria Math" w:hAnsi="Cambria Math"/>
+                    </w:rPr>
+                    <m:t>λ</m:t>
+                  </m:r>
+                </m:num>
+                <m:den>
+                  <m:r>
+                    <w:rPr>
+                      <w:rFonts w:ascii="Cambria Math" w:hAnsi="Cambria Math"/>
+                    </w:rPr>
+                    <m:t>784</m:t>
+                  </m:r>
+                </m:den>
+              </m:f>
+            </m:e>
+          </m:d>
+          <m:r>
+            <w:rPr>
+              <w:rFonts w:ascii="Cambria Math" w:hAnsi="Cambria Math"/>
+            </w:rPr>
+            <m:t>*</m:t>
+          </m:r>
+          <m:sSubSup>
+            <m:sSubSupPr>
+              <m:ctrlPr>
+                <w:rPr>
+                  <w:rFonts w:ascii="Cambria Math" w:hAnsi="Cambria Math"/>
+                </w:rPr>
+              </m:ctrlPr>
+            </m:sSubSupPr>
+            <m:e>
+              <m:r>
+                <w:rPr>
+                  <w:rFonts w:ascii="Cambria Math" w:hAnsi="Cambria Math"/>
+                </w:rPr>
+                <m:t>W</m:t>
+              </m:r>
+            </m:e>
+            <m:sub>
+              <m:r>
+                <w:rPr>
+                  <w:rFonts w:ascii="Cambria Math" w:hAnsi="Cambria Math"/>
+                </w:rPr>
+                <m:t>kl</m:t>
+              </m:r>
+            </m:sub>
+            <m:sup>
+              <m:r>
+                <w:rPr>
+                  <w:rFonts w:ascii="Cambria Math" w:hAnsi="Cambria Math"/>
+                </w:rPr>
+                <m:t>2</m:t>
+              </m:r>
+            </m:sup>
+          </m:sSubSup>
+          <m:r>
+            <w:rPr>
+              <w:rFonts w:ascii="Cambria Math" w:hAnsi="Cambria Math"/>
+            </w:rPr>
+            <m:t>-α*</m:t>
+          </m:r>
+          <m:sSubSup>
+            <m:sSubSupPr>
+              <m:ctrlPr>
+                <w:rPr>
+                  <w:rFonts w:ascii="Cambria Math" w:hAnsi="Cambria Math"/>
+                  <w:i/>
+                  <w:iCs/>
+                </w:rPr>
+              </m:ctrlPr>
+            </m:sSubSupPr>
+            <m:e>
+              <m:r>
+                <w:rPr>
+                  <w:rFonts w:ascii="Cambria Math" w:hAnsi="Cambria Math"/>
+                </w:rPr>
+                <m:t>h</m:t>
+              </m:r>
+            </m:e>
+            <m:sub>
+              <m:r>
+                <w:rPr>
+                  <w:rFonts w:ascii="Cambria Math" w:hAnsi="Cambria Math"/>
+                </w:rPr>
+                <m:t>k</m:t>
+              </m:r>
+            </m:sub>
+            <m:sup>
+              <m:r>
+                <w:rPr>
+                  <w:rFonts w:ascii="Cambria Math" w:hAnsi="Cambria Math"/>
+                </w:rPr>
+                <m:t>1</m:t>
+              </m:r>
+            </m:sup>
+          </m:sSubSup>
+          <m:r>
+            <w:rPr>
+              <w:rFonts w:ascii="Cambria Math" w:hAnsi="Cambria Math"/>
+            </w:rPr>
+            <m:t xml:space="preserve">* </m:t>
+          </m:r>
+          <m:sSub>
+            <m:sSubPr>
+              <m:ctrlPr>
+                <w:rPr>
+                  <w:rFonts w:ascii="Cambria Math" w:hAnsi="Cambria Math"/>
+                  <w:i/>
+                </w:rPr>
+              </m:ctrlPr>
+            </m:sSubPr>
+            <m:e>
+              <m:r>
+                <w:rPr>
+                  <w:rFonts w:ascii="Cambria Math" w:hAnsi="Cambria Math"/>
+                </w:rPr>
+                <m:t>e</m:t>
+              </m:r>
+            </m:e>
+            <m:sub>
+              <m:r>
+                <w:rPr>
+                  <w:rFonts w:ascii="Cambria Math" w:hAnsi="Cambria Math"/>
+                </w:rPr>
+                <m:t>l</m:t>
+              </m:r>
+            </m:sub>
+          </m:sSub>
+          <m:r>
+            <w:rPr>
+              <w:rFonts w:ascii="Cambria Math" w:hAnsi="Cambria Math"/>
+            </w:rPr>
+            <m:t xml:space="preserve">                 eq.1.4.1    Regularization for overfitting</m:t>
+          </m:r>
+        </m:oMath>
+      </m:oMathPara>
+    </w:p>
+    <w:p>
+      <w:pPr>
+        <w:rPr>
+          <w:rFonts w:hint="eastAsia"/>
+        </w:rPr>
+      </w:pPr>
+    </w:p>
+    <w:p>
+      <w:pPr>
+        <w:ind w:firstLineChars="50" w:firstLine="100"/>
+      </w:pPr>
     </w:p>
     <w:p>
       <w:pPr>
@@ -6750,6 +7348,7 @@
         <w:autoSpaceDN/>
       </w:pPr>
       <w:r>
+        <w:lastRenderedPageBreak/>
         <w:br w:type="page"/>
       </w:r>
     </w:p>
@@ -16353,6 +16952,9 @@
         <w:wordWrap/>
         <w:autoSpaceDE/>
         <w:autoSpaceDN/>
+        <w:rPr>
+          <w:rFonts w:hint="eastAsia"/>
+        </w:rPr>
       </w:pPr>
       <w:r>
         <w:lastRenderedPageBreak/>
@@ -17042,15 +17644,272 @@
             <w:rPr>
               <w:rFonts w:ascii="Cambria Math" w:hAnsi="Cambria Math"/>
             </w:rPr>
-            <m:t xml:space="preserve">                          eq. 2.1.2</m:t>
+            <m:t xml:space="preserve">     eq. 2.1.2</m:t>
           </m:r>
           <m:r>
-            <m:rPr>
-              <m:sty m:val="p"/>
-            </m:rPr>
             <w:rPr>
               <w:rFonts w:ascii="Cambria Math" w:hAnsi="Cambria Math"/>
             </w:rPr>
+            <m:t xml:space="preserve">,    </m:t>
+          </m:r>
+          <m:f>
+            <m:fPr>
+              <m:ctrlPr>
+                <w:rPr>
+                  <w:rFonts w:ascii="Cambria Math" w:hAnsi="Cambria Math"/>
+                </w:rPr>
+              </m:ctrlPr>
+            </m:fPr>
+            <m:num>
+              <m:r>
+                <m:rPr>
+                  <m:sty m:val="p"/>
+                </m:rPr>
+                <w:rPr>
+                  <w:rFonts w:ascii="Cambria Math" w:hAnsi="Cambria Math"/>
+                </w:rPr>
+                <m:t>∂</m:t>
+              </m:r>
+              <m:sSubSup>
+                <m:sSubSupPr>
+                  <m:ctrlPr>
+                    <w:rPr>
+                      <w:rFonts w:ascii="Cambria Math" w:hAnsi="Cambria Math"/>
+                      <w:i/>
+                    </w:rPr>
+                  </m:ctrlPr>
+                </m:sSubSupPr>
+                <m:e>
+                  <m:r>
+                    <w:rPr>
+                      <w:rFonts w:ascii="Cambria Math" w:hAnsi="Cambria Math"/>
+                    </w:rPr>
+                    <m:t>h</m:t>
+                  </m:r>
+                </m:e>
+                <m:sub>
+                  <m:r>
+                    <w:rPr>
+                      <w:rFonts w:ascii="Cambria Math" w:hAnsi="Cambria Math"/>
+                    </w:rPr>
+                    <m:t>k</m:t>
+                  </m:r>
+                </m:sub>
+                <m:sup>
+                  <m:r>
+                    <w:rPr>
+                      <w:rFonts w:ascii="Cambria Math" w:hAnsi="Cambria Math"/>
+                    </w:rPr>
+                    <m:t>1</m:t>
+                  </m:r>
+                </m:sup>
+              </m:sSubSup>
+            </m:num>
+            <m:den>
+              <m:r>
+                <m:rPr>
+                  <m:sty m:val="p"/>
+                </m:rPr>
+                <w:rPr>
+                  <w:rFonts w:ascii="Cambria Math" w:hAnsi="Cambria Math"/>
+                </w:rPr>
+                <m:t>∂</m:t>
+              </m:r>
+              <m:sSubSup>
+                <m:sSubSupPr>
+                  <m:ctrlPr>
+                    <w:rPr>
+                      <w:rFonts w:ascii="Cambria Math" w:hAnsi="Cambria Math"/>
+                      <w:i/>
+                    </w:rPr>
+                  </m:ctrlPr>
+                </m:sSubSupPr>
+                <m:e>
+                  <m:r>
+                    <w:rPr>
+                      <w:rFonts w:ascii="Cambria Math" w:hAnsi="Cambria Math"/>
+                    </w:rPr>
+                    <m:t>Z</m:t>
+                  </m:r>
+                </m:e>
+                <m:sub>
+                  <m:r>
+                    <w:rPr>
+                      <w:rFonts w:ascii="Cambria Math" w:hAnsi="Cambria Math"/>
+                    </w:rPr>
+                    <m:t>k</m:t>
+                  </m:r>
+                </m:sub>
+                <m:sup>
+                  <m:r>
+                    <w:rPr>
+                      <w:rFonts w:ascii="Cambria Math" w:hAnsi="Cambria Math"/>
+                    </w:rPr>
+                    <m:t>1</m:t>
+                  </m:r>
+                </m:sup>
+              </m:sSubSup>
+            </m:den>
+          </m:f>
+          <m:r>
+            <w:rPr>
+              <w:rFonts w:ascii="Cambria Math" w:hAnsi="Cambria Math"/>
+            </w:rPr>
+            <m:t xml:space="preserve">= </m:t>
+          </m:r>
+          <m:f>
+            <m:fPr>
+              <m:ctrlPr>
+                <w:rPr>
+                  <w:rFonts w:ascii="Cambria Math" w:hAnsi="Cambria Math"/>
+                </w:rPr>
+              </m:ctrlPr>
+            </m:fPr>
+            <m:num>
+              <m:r>
+                <m:rPr>
+                  <m:sty m:val="p"/>
+                </m:rPr>
+                <w:rPr>
+                  <w:rFonts w:ascii="Cambria Math" w:hAnsi="Cambria Math"/>
+                </w:rPr>
+                <m:t>∂</m:t>
+              </m:r>
+              <m:func>
+                <m:funcPr>
+                  <m:ctrlPr>
+                    <w:rPr>
+                      <w:rFonts w:ascii="Cambria Math" w:hAnsi="Cambria Math"/>
+                      <w:iCs/>
+                    </w:rPr>
+                  </m:ctrlPr>
+                </m:funcPr>
+                <m:fName>
+                  <m:r>
+                    <m:rPr>
+                      <m:sty m:val="p"/>
+                    </m:rPr>
+                    <w:rPr>
+                      <w:rFonts w:ascii="Cambria Math" w:hAnsi="Cambria Math"/>
+                    </w:rPr>
+                    <m:t>max(0,</m:t>
+                  </m:r>
+                </m:fName>
+                <m:e>
+                  <m:sSubSup>
+                    <m:sSubSupPr>
+                      <m:ctrlPr>
+                        <w:rPr>
+                          <w:rFonts w:ascii="Cambria Math" w:hAnsi="Cambria Math"/>
+                          <w:i/>
+                        </w:rPr>
+                      </m:ctrlPr>
+                    </m:sSubSupPr>
+                    <m:e>
+                      <m:r>
+                        <w:rPr>
+                          <w:rFonts w:ascii="Cambria Math" w:hAnsi="Cambria Math"/>
+                        </w:rPr>
+                        <m:t>Z</m:t>
+                      </m:r>
+                    </m:e>
+                    <m:sub>
+                      <m:r>
+                        <w:rPr>
+                          <w:rFonts w:ascii="Cambria Math" w:hAnsi="Cambria Math"/>
+                        </w:rPr>
+                        <m:t>k</m:t>
+                      </m:r>
+                    </m:sub>
+                    <m:sup>
+                      <m:r>
+                        <w:rPr>
+                          <w:rFonts w:ascii="Cambria Math" w:hAnsi="Cambria Math"/>
+                        </w:rPr>
+                        <m:t>1</m:t>
+                      </m:r>
+                    </m:sup>
+                  </m:sSubSup>
+                  <m:r>
+                    <w:rPr>
+                      <w:rFonts w:ascii="Cambria Math" w:hAnsi="Cambria Math"/>
+                    </w:rPr>
+                    <m:t>)</m:t>
+                  </m:r>
+                </m:e>
+              </m:func>
+            </m:num>
+            <m:den>
+              <m:r>
+                <m:rPr>
+                  <m:sty m:val="p"/>
+                </m:rPr>
+                <w:rPr>
+                  <w:rFonts w:ascii="Cambria Math" w:hAnsi="Cambria Math"/>
+                </w:rPr>
+                <m:t>∂</m:t>
+              </m:r>
+              <m:sSubSup>
+                <m:sSubSupPr>
+                  <m:ctrlPr>
+                    <w:rPr>
+                      <w:rFonts w:ascii="Cambria Math" w:hAnsi="Cambria Math"/>
+                      <w:i/>
+                    </w:rPr>
+                  </m:ctrlPr>
+                </m:sSubSupPr>
+                <m:e>
+                  <m:r>
+                    <w:rPr>
+                      <w:rFonts w:ascii="Cambria Math" w:hAnsi="Cambria Math"/>
+                    </w:rPr>
+                    <m:t>Z</m:t>
+                  </m:r>
+                </m:e>
+                <m:sub>
+                  <m:r>
+                    <w:rPr>
+                      <w:rFonts w:ascii="Cambria Math" w:hAnsi="Cambria Math"/>
+                    </w:rPr>
+                    <m:t>k</m:t>
+                  </m:r>
+                </m:sub>
+                <m:sup>
+                  <m:r>
+                    <w:rPr>
+                      <w:rFonts w:ascii="Cambria Math" w:hAnsi="Cambria Math"/>
+                    </w:rPr>
+                    <m:t>1</m:t>
+                  </m:r>
+                </m:sup>
+              </m:sSubSup>
+            </m:den>
+          </m:f>
+          <m:r>
+            <w:rPr>
+              <w:rFonts w:ascii="Cambria Math" w:hAnsi="Cambria Math"/>
+            </w:rPr>
+            <m:t xml:space="preserve">= </m:t>
+          </m:r>
+          <m:r>
+            <w:rPr>
+              <w:rFonts w:ascii="Cambria Math" w:hAnsi="Cambria Math"/>
+            </w:rPr>
+            <m:t>0 or 1</m:t>
+          </m:r>
+          <m:r>
+            <w:rPr>
+              <w:rFonts w:ascii="Cambria Math" w:hAnsi="Cambria Math"/>
+            </w:rPr>
+            <m:t xml:space="preserve">     eq. 2.1.</m:t>
+          </m:r>
+          <m:r>
+            <w:rPr>
+              <w:rFonts w:ascii="Cambria Math" w:hAnsi="Cambria Math"/>
+            </w:rPr>
+            <m:t>3</m:t>
+          </m:r>
+          <m:r>
             <w:br/>
           </m:r>
         </m:oMath>
@@ -19637,8 +20496,6 @@
           </m:r>
         </m:oMath>
       </m:oMathPara>
-      <w:bookmarkStart w:id="0" w:name="_GoBack"/>
-      <w:bookmarkEnd w:id="0"/>
     </w:p>
     <w:p>
       <w:pPr>
@@ -22958,7 +23815,7 @@
 </file>
 
 <file path=customXml/itemProps1.xml><?xml version="1.0" encoding="utf-8"?>
-<ds:datastoreItem xmlns:ds="http://schemas.openxmlformats.org/officeDocument/2006/customXml" ds:itemID="{6CC013EE-2418-430B-8E4F-AB4859A96F89}">
+<ds:datastoreItem xmlns:ds="http://schemas.openxmlformats.org/officeDocument/2006/customXml" ds:itemID="{31758311-C9E0-408E-B39D-F807A716C35A}">
   <ds:schemaRefs>
     <ds:schemaRef ds:uri="http://schemas.openxmlformats.org/officeDocument/2006/bibliography"/>
   </ds:schemaRefs>

</xml_diff>